<commit_message>
Changed attribute in Problem 1 to composite attribute.
</commit_message>
<xml_diff>
--- a/Assignment/Submission Document.docx
+++ b/Assignment/Submission Document.docx
@@ -34,10 +34,10 @@
           <w:noProof/>
         </w:rPr>
         <w:drawing>
-          <wp:inline distT="0" distB="0" distL="0" distR="0" wp14:anchorId="72F00190" wp14:editId="43D27D1E">
-            <wp:extent cx="6645910" cy="3362960"/>
-            <wp:effectExtent l="0" t="0" r="0" b="2540"/>
-            <wp:docPr id="4" name="Picture 4" descr="Diagram&#10;&#10;Description automatically generated"/>
+          <wp:inline distT="0" distB="0" distL="0" distR="0" wp14:anchorId="79887C98" wp14:editId="2948288B">
+            <wp:extent cx="6645910" cy="3340735"/>
+            <wp:effectExtent l="0" t="0" r="0" b="0"/>
+            <wp:docPr id="7" name="Picture 7" descr="Diagram&#10;&#10;Description automatically generated"/>
             <wp:cNvGraphicFramePr>
               <a:graphicFrameLocks xmlns:a="http://schemas.openxmlformats.org/drawingml/2006/main" noChangeAspect="1"/>
             </wp:cNvGraphicFramePr>
@@ -45,7 +45,7 @@
               <a:graphicData uri="http://schemas.openxmlformats.org/drawingml/2006/picture">
                 <pic:pic xmlns:pic="http://schemas.openxmlformats.org/drawingml/2006/picture">
                   <pic:nvPicPr>
-                    <pic:cNvPr id="4" name="Picture 4" descr="Diagram&#10;&#10;Description automatically generated"/>
+                    <pic:cNvPr id="7" name="Picture 7" descr="Diagram&#10;&#10;Description automatically generated"/>
                     <pic:cNvPicPr/>
                   </pic:nvPicPr>
                   <pic:blipFill>
@@ -63,7 +63,7 @@
                   <pic:spPr>
                     <a:xfrm>
                       <a:off x="0" y="0"/>
-                      <a:ext cx="6645910" cy="3362960"/>
+                      <a:ext cx="6645910" cy="3340735"/>
                     </a:xfrm>
                     <a:prstGeom prst="rect">
                       <a:avLst/>

</xml_diff>

<commit_message>
Completed assignment. Uploaded to Brightspace.
</commit_message>
<xml_diff>
--- a/Assignment/Submission Document.docx
+++ b/Assignment/Submission Document.docx
@@ -11,18 +11,495 @@
         <w:t>Assignment – Database Design and Development and Data Management</w:t>
       </w:r>
     </w:p>
-    <w:p>
-      <w:pPr>
-        <w:pStyle w:val="NoSpacing"/>
-      </w:pPr>
+    <w:bookmarkStart w:id="0" w:name="_Toc87574121" w:displacedByCustomXml="next"/>
+    <w:sdt>
+      <w:sdtPr>
+        <w:id w:val="1432858147"/>
+        <w:docPartObj>
+          <w:docPartGallery w:val="Table of Contents"/>
+          <w:docPartUnique/>
+        </w:docPartObj>
+      </w:sdtPr>
+      <w:sdtEndPr>
+        <w:rPr>
+          <w:rFonts w:asciiTheme="minorHAnsi" w:eastAsiaTheme="minorHAnsi" w:hAnsiTheme="minorHAnsi" w:cstheme="minorBidi"/>
+          <w:b/>
+          <w:bCs/>
+          <w:noProof/>
+          <w:sz w:val="22"/>
+          <w:szCs w:val="24"/>
+        </w:rPr>
+      </w:sdtEndPr>
+      <w:sdtContent>
+        <w:p>
+          <w:pPr>
+            <w:pStyle w:val="Heading1"/>
+          </w:pPr>
+          <w:r>
+            <w:t>Table of Contents</w:t>
+          </w:r>
+          <w:bookmarkEnd w:id="0"/>
+        </w:p>
+        <w:p>
+          <w:pPr>
+            <w:pStyle w:val="TOC1"/>
+            <w:tabs>
+              <w:tab w:val="right" w:leader="dot" w:pos="10456"/>
+            </w:tabs>
+            <w:rPr>
+              <w:rFonts w:asciiTheme="majorHAnsi" w:eastAsiaTheme="minorEastAsia" w:hAnsiTheme="majorHAnsi" w:cstheme="majorHAnsi"/>
+              <w:b w:val="0"/>
+              <w:bCs w:val="0"/>
+              <w:i w:val="0"/>
+              <w:iCs w:val="0"/>
+              <w:noProof/>
+              <w:lang w:eastAsia="en-GB"/>
+            </w:rPr>
+          </w:pPr>
+          <w:r>
+            <w:rPr>
+              <w:rFonts w:asciiTheme="majorHAnsi" w:hAnsiTheme="majorHAnsi" w:cstheme="majorHAnsi"/>
+              <w:b w:val="0"/>
+              <w:bCs w:val="0"/>
+            </w:rPr>
+            <w:fldChar w:fldCharType="begin"/>
+          </w:r>
+          <w:r>
+            <w:rPr>
+              <w:rFonts w:asciiTheme="majorHAnsi" w:hAnsiTheme="majorHAnsi" w:cstheme="majorHAnsi"/>
+            </w:rPr>
+            <w:instrText xml:space="preserve"> TOC \o "1-3" \h \z \u </w:instrText>
+          </w:r>
+          <w:r>
+            <w:rPr>
+              <w:rFonts w:asciiTheme="majorHAnsi" w:hAnsiTheme="majorHAnsi" w:cstheme="majorHAnsi"/>
+              <w:b w:val="0"/>
+              <w:bCs w:val="0"/>
+            </w:rPr>
+            <w:fldChar w:fldCharType="separate"/>
+          </w:r>
+          <w:hyperlink w:anchor="_Toc87574121" w:history="1">
+            <w:r>
+              <w:rPr>
+                <w:rStyle w:val="Hyperlink"/>
+                <w:rFonts w:asciiTheme="majorHAnsi" w:hAnsiTheme="majorHAnsi" w:cstheme="majorHAnsi"/>
+                <w:noProof/>
+              </w:rPr>
+              <w:t>Table of Contents</w:t>
+            </w:r>
+            <w:r>
+              <w:rPr>
+                <w:rFonts w:asciiTheme="majorHAnsi" w:hAnsiTheme="majorHAnsi" w:cstheme="majorHAnsi"/>
+                <w:noProof/>
+                <w:webHidden/>
+              </w:rPr>
+              <w:tab/>
+            </w:r>
+            <w:r>
+              <w:rPr>
+                <w:rFonts w:asciiTheme="majorHAnsi" w:hAnsiTheme="majorHAnsi" w:cstheme="majorHAnsi"/>
+                <w:noProof/>
+                <w:webHidden/>
+              </w:rPr>
+              <w:fldChar w:fldCharType="begin"/>
+            </w:r>
+            <w:r>
+              <w:rPr>
+                <w:rFonts w:asciiTheme="majorHAnsi" w:hAnsiTheme="majorHAnsi" w:cstheme="majorHAnsi"/>
+                <w:noProof/>
+                <w:webHidden/>
+              </w:rPr>
+              <w:instrText xml:space="preserve"> PAGEREF _Toc87574121 \h </w:instrText>
+            </w:r>
+            <w:r>
+              <w:rPr>
+                <w:rFonts w:asciiTheme="majorHAnsi" w:hAnsiTheme="majorHAnsi" w:cstheme="majorHAnsi"/>
+                <w:noProof/>
+                <w:webHidden/>
+              </w:rPr>
+            </w:r>
+            <w:r>
+              <w:rPr>
+                <w:rFonts w:asciiTheme="majorHAnsi" w:hAnsiTheme="majorHAnsi" w:cstheme="majorHAnsi"/>
+                <w:noProof/>
+                <w:webHidden/>
+              </w:rPr>
+              <w:fldChar w:fldCharType="separate"/>
+            </w:r>
+            <w:r>
+              <w:rPr>
+                <w:rFonts w:asciiTheme="majorHAnsi" w:hAnsiTheme="majorHAnsi" w:cstheme="majorHAnsi"/>
+                <w:noProof/>
+                <w:webHidden/>
+              </w:rPr>
+              <w:t>1</w:t>
+            </w:r>
+            <w:r>
+              <w:rPr>
+                <w:rFonts w:asciiTheme="majorHAnsi" w:hAnsiTheme="majorHAnsi" w:cstheme="majorHAnsi"/>
+                <w:noProof/>
+                <w:webHidden/>
+              </w:rPr>
+              <w:fldChar w:fldCharType="end"/>
+            </w:r>
+          </w:hyperlink>
+        </w:p>
+        <w:p>
+          <w:pPr>
+            <w:pStyle w:val="TOC1"/>
+            <w:tabs>
+              <w:tab w:val="right" w:leader="dot" w:pos="10456"/>
+            </w:tabs>
+            <w:rPr>
+              <w:rFonts w:asciiTheme="majorHAnsi" w:eastAsiaTheme="minorEastAsia" w:hAnsiTheme="majorHAnsi" w:cstheme="majorHAnsi"/>
+              <w:b w:val="0"/>
+              <w:bCs w:val="0"/>
+              <w:i w:val="0"/>
+              <w:iCs w:val="0"/>
+              <w:noProof/>
+              <w:lang w:eastAsia="en-GB"/>
+            </w:rPr>
+          </w:pPr>
+          <w:hyperlink w:anchor="_Toc87574122" w:history="1">
+            <w:r>
+              <w:rPr>
+                <w:rStyle w:val="Hyperlink"/>
+                <w:rFonts w:asciiTheme="majorHAnsi" w:hAnsiTheme="majorHAnsi" w:cstheme="majorHAnsi"/>
+                <w:noProof/>
+              </w:rPr>
+              <w:t>Problem 1</w:t>
+            </w:r>
+            <w:r>
+              <w:rPr>
+                <w:rFonts w:asciiTheme="majorHAnsi" w:hAnsiTheme="majorHAnsi" w:cstheme="majorHAnsi"/>
+                <w:noProof/>
+                <w:webHidden/>
+              </w:rPr>
+              <w:tab/>
+            </w:r>
+            <w:r>
+              <w:rPr>
+                <w:rFonts w:asciiTheme="majorHAnsi" w:hAnsiTheme="majorHAnsi" w:cstheme="majorHAnsi"/>
+                <w:noProof/>
+                <w:webHidden/>
+              </w:rPr>
+              <w:fldChar w:fldCharType="begin"/>
+            </w:r>
+            <w:r>
+              <w:rPr>
+                <w:rFonts w:asciiTheme="majorHAnsi" w:hAnsiTheme="majorHAnsi" w:cstheme="majorHAnsi"/>
+                <w:noProof/>
+                <w:webHidden/>
+              </w:rPr>
+              <w:instrText xml:space="preserve"> PAGEREF _Toc87574122 \h </w:instrText>
+            </w:r>
+            <w:r>
+              <w:rPr>
+                <w:rFonts w:asciiTheme="majorHAnsi" w:hAnsiTheme="majorHAnsi" w:cstheme="majorHAnsi"/>
+                <w:noProof/>
+                <w:webHidden/>
+              </w:rPr>
+            </w:r>
+            <w:r>
+              <w:rPr>
+                <w:rFonts w:asciiTheme="majorHAnsi" w:hAnsiTheme="majorHAnsi" w:cstheme="majorHAnsi"/>
+                <w:noProof/>
+                <w:webHidden/>
+              </w:rPr>
+              <w:fldChar w:fldCharType="separate"/>
+            </w:r>
+            <w:r>
+              <w:rPr>
+                <w:rFonts w:asciiTheme="majorHAnsi" w:hAnsiTheme="majorHAnsi" w:cstheme="majorHAnsi"/>
+                <w:noProof/>
+                <w:webHidden/>
+              </w:rPr>
+              <w:t>2</w:t>
+            </w:r>
+            <w:r>
+              <w:rPr>
+                <w:rFonts w:asciiTheme="majorHAnsi" w:hAnsiTheme="majorHAnsi" w:cstheme="majorHAnsi"/>
+                <w:noProof/>
+                <w:webHidden/>
+              </w:rPr>
+              <w:fldChar w:fldCharType="end"/>
+            </w:r>
+          </w:hyperlink>
+        </w:p>
+        <w:p>
+          <w:pPr>
+            <w:pStyle w:val="TOC1"/>
+            <w:tabs>
+              <w:tab w:val="right" w:leader="dot" w:pos="10456"/>
+            </w:tabs>
+            <w:rPr>
+              <w:rFonts w:asciiTheme="majorHAnsi" w:eastAsiaTheme="minorEastAsia" w:hAnsiTheme="majorHAnsi" w:cstheme="majorHAnsi"/>
+              <w:b w:val="0"/>
+              <w:bCs w:val="0"/>
+              <w:i w:val="0"/>
+              <w:iCs w:val="0"/>
+              <w:noProof/>
+              <w:lang w:eastAsia="en-GB"/>
+            </w:rPr>
+          </w:pPr>
+          <w:hyperlink w:anchor="_Toc87574123" w:history="1">
+            <w:r>
+              <w:rPr>
+                <w:rStyle w:val="Hyperlink"/>
+                <w:rFonts w:asciiTheme="majorHAnsi" w:hAnsiTheme="majorHAnsi" w:cstheme="majorHAnsi"/>
+                <w:noProof/>
+              </w:rPr>
+              <w:t>Problem 2</w:t>
+            </w:r>
+            <w:r>
+              <w:rPr>
+                <w:rFonts w:asciiTheme="majorHAnsi" w:hAnsiTheme="majorHAnsi" w:cstheme="majorHAnsi"/>
+                <w:noProof/>
+                <w:webHidden/>
+              </w:rPr>
+              <w:tab/>
+            </w:r>
+            <w:r>
+              <w:rPr>
+                <w:rFonts w:asciiTheme="majorHAnsi" w:hAnsiTheme="majorHAnsi" w:cstheme="majorHAnsi"/>
+                <w:noProof/>
+                <w:webHidden/>
+              </w:rPr>
+              <w:fldChar w:fldCharType="begin"/>
+            </w:r>
+            <w:r>
+              <w:rPr>
+                <w:rFonts w:asciiTheme="majorHAnsi" w:hAnsiTheme="majorHAnsi" w:cstheme="majorHAnsi"/>
+                <w:noProof/>
+                <w:webHidden/>
+              </w:rPr>
+              <w:instrText xml:space="preserve"> PAGEREF _Toc87574123 \h </w:instrText>
+            </w:r>
+            <w:r>
+              <w:rPr>
+                <w:rFonts w:asciiTheme="majorHAnsi" w:hAnsiTheme="majorHAnsi" w:cstheme="majorHAnsi"/>
+                <w:noProof/>
+                <w:webHidden/>
+              </w:rPr>
+            </w:r>
+            <w:r>
+              <w:rPr>
+                <w:rFonts w:asciiTheme="majorHAnsi" w:hAnsiTheme="majorHAnsi" w:cstheme="majorHAnsi"/>
+                <w:noProof/>
+                <w:webHidden/>
+              </w:rPr>
+              <w:fldChar w:fldCharType="separate"/>
+            </w:r>
+            <w:r>
+              <w:rPr>
+                <w:rFonts w:asciiTheme="majorHAnsi" w:hAnsiTheme="majorHAnsi" w:cstheme="majorHAnsi"/>
+                <w:noProof/>
+                <w:webHidden/>
+              </w:rPr>
+              <w:t>2</w:t>
+            </w:r>
+            <w:r>
+              <w:rPr>
+                <w:rFonts w:asciiTheme="majorHAnsi" w:hAnsiTheme="majorHAnsi" w:cstheme="majorHAnsi"/>
+                <w:noProof/>
+                <w:webHidden/>
+              </w:rPr>
+              <w:fldChar w:fldCharType="end"/>
+            </w:r>
+          </w:hyperlink>
+        </w:p>
+        <w:p>
+          <w:pPr>
+            <w:pStyle w:val="TOC1"/>
+            <w:tabs>
+              <w:tab w:val="right" w:leader="dot" w:pos="10456"/>
+            </w:tabs>
+            <w:rPr>
+              <w:rFonts w:asciiTheme="majorHAnsi" w:eastAsiaTheme="minorEastAsia" w:hAnsiTheme="majorHAnsi" w:cstheme="majorHAnsi"/>
+              <w:b w:val="0"/>
+              <w:bCs w:val="0"/>
+              <w:i w:val="0"/>
+              <w:iCs w:val="0"/>
+              <w:noProof/>
+              <w:lang w:eastAsia="en-GB"/>
+            </w:rPr>
+          </w:pPr>
+          <w:hyperlink w:anchor="_Toc87574124" w:history="1">
+            <w:r>
+              <w:rPr>
+                <w:rStyle w:val="Hyperlink"/>
+                <w:rFonts w:asciiTheme="majorHAnsi" w:hAnsiTheme="majorHAnsi" w:cstheme="majorHAnsi"/>
+                <w:noProof/>
+              </w:rPr>
+              <w:t>Problem 3</w:t>
+            </w:r>
+            <w:r>
+              <w:rPr>
+                <w:rFonts w:asciiTheme="majorHAnsi" w:hAnsiTheme="majorHAnsi" w:cstheme="majorHAnsi"/>
+                <w:noProof/>
+                <w:webHidden/>
+              </w:rPr>
+              <w:tab/>
+            </w:r>
+            <w:r>
+              <w:rPr>
+                <w:rFonts w:asciiTheme="majorHAnsi" w:hAnsiTheme="majorHAnsi" w:cstheme="majorHAnsi"/>
+                <w:noProof/>
+                <w:webHidden/>
+              </w:rPr>
+              <w:fldChar w:fldCharType="begin"/>
+            </w:r>
+            <w:r>
+              <w:rPr>
+                <w:rFonts w:asciiTheme="majorHAnsi" w:hAnsiTheme="majorHAnsi" w:cstheme="majorHAnsi"/>
+                <w:noProof/>
+                <w:webHidden/>
+              </w:rPr>
+              <w:instrText xml:space="preserve"> PAGEREF _Toc87574124 \h </w:instrText>
+            </w:r>
+            <w:r>
+              <w:rPr>
+                <w:rFonts w:asciiTheme="majorHAnsi" w:hAnsiTheme="majorHAnsi" w:cstheme="majorHAnsi"/>
+                <w:noProof/>
+                <w:webHidden/>
+              </w:rPr>
+            </w:r>
+            <w:r>
+              <w:rPr>
+                <w:rFonts w:asciiTheme="majorHAnsi" w:hAnsiTheme="majorHAnsi" w:cstheme="majorHAnsi"/>
+                <w:noProof/>
+                <w:webHidden/>
+              </w:rPr>
+              <w:fldChar w:fldCharType="separate"/>
+            </w:r>
+            <w:r>
+              <w:rPr>
+                <w:rFonts w:asciiTheme="majorHAnsi" w:hAnsiTheme="majorHAnsi" w:cstheme="majorHAnsi"/>
+                <w:noProof/>
+                <w:webHidden/>
+              </w:rPr>
+              <w:t>3</w:t>
+            </w:r>
+            <w:r>
+              <w:rPr>
+                <w:rFonts w:asciiTheme="majorHAnsi" w:hAnsiTheme="majorHAnsi" w:cstheme="majorHAnsi"/>
+                <w:noProof/>
+                <w:webHidden/>
+              </w:rPr>
+              <w:fldChar w:fldCharType="end"/>
+            </w:r>
+          </w:hyperlink>
+        </w:p>
+        <w:p>
+          <w:pPr>
+            <w:pStyle w:val="TOC1"/>
+            <w:tabs>
+              <w:tab w:val="right" w:leader="dot" w:pos="10456"/>
+            </w:tabs>
+            <w:rPr>
+              <w:rFonts w:asciiTheme="majorHAnsi" w:eastAsiaTheme="minorEastAsia" w:hAnsiTheme="majorHAnsi" w:cstheme="majorHAnsi"/>
+              <w:b w:val="0"/>
+              <w:bCs w:val="0"/>
+              <w:i w:val="0"/>
+              <w:iCs w:val="0"/>
+              <w:noProof/>
+              <w:lang w:eastAsia="en-GB"/>
+            </w:rPr>
+          </w:pPr>
+          <w:hyperlink w:anchor="_Toc87574125" w:history="1">
+            <w:r>
+              <w:rPr>
+                <w:rStyle w:val="Hyperlink"/>
+                <w:rFonts w:asciiTheme="majorHAnsi" w:hAnsiTheme="majorHAnsi" w:cstheme="majorHAnsi"/>
+                <w:noProof/>
+              </w:rPr>
+              <w:t>Problem 4</w:t>
+            </w:r>
+            <w:r>
+              <w:rPr>
+                <w:rFonts w:asciiTheme="majorHAnsi" w:hAnsiTheme="majorHAnsi" w:cstheme="majorHAnsi"/>
+                <w:noProof/>
+                <w:webHidden/>
+              </w:rPr>
+              <w:tab/>
+            </w:r>
+            <w:r>
+              <w:rPr>
+                <w:rFonts w:asciiTheme="majorHAnsi" w:hAnsiTheme="majorHAnsi" w:cstheme="majorHAnsi"/>
+                <w:noProof/>
+                <w:webHidden/>
+              </w:rPr>
+              <w:fldChar w:fldCharType="begin"/>
+            </w:r>
+            <w:r>
+              <w:rPr>
+                <w:rFonts w:asciiTheme="majorHAnsi" w:hAnsiTheme="majorHAnsi" w:cstheme="majorHAnsi"/>
+                <w:noProof/>
+                <w:webHidden/>
+              </w:rPr>
+              <w:instrText xml:space="preserve"> PAGEREF _Toc87574125 \h </w:instrText>
+            </w:r>
+            <w:r>
+              <w:rPr>
+                <w:rFonts w:asciiTheme="majorHAnsi" w:hAnsiTheme="majorHAnsi" w:cstheme="majorHAnsi"/>
+                <w:noProof/>
+                <w:webHidden/>
+              </w:rPr>
+            </w:r>
+            <w:r>
+              <w:rPr>
+                <w:rFonts w:asciiTheme="majorHAnsi" w:hAnsiTheme="majorHAnsi" w:cstheme="majorHAnsi"/>
+                <w:noProof/>
+                <w:webHidden/>
+              </w:rPr>
+              <w:fldChar w:fldCharType="separate"/>
+            </w:r>
+            <w:r>
+              <w:rPr>
+                <w:rFonts w:asciiTheme="majorHAnsi" w:hAnsiTheme="majorHAnsi" w:cstheme="majorHAnsi"/>
+                <w:noProof/>
+                <w:webHidden/>
+              </w:rPr>
+              <w:t>5</w:t>
+            </w:r>
+            <w:r>
+              <w:rPr>
+                <w:rFonts w:asciiTheme="majorHAnsi" w:hAnsiTheme="majorHAnsi" w:cstheme="majorHAnsi"/>
+                <w:noProof/>
+                <w:webHidden/>
+              </w:rPr>
+              <w:fldChar w:fldCharType="end"/>
+            </w:r>
+          </w:hyperlink>
+        </w:p>
+        <w:p>
+          <w:r>
+            <w:rPr>
+              <w:rFonts w:asciiTheme="majorHAnsi" w:hAnsiTheme="majorHAnsi" w:cstheme="majorHAnsi"/>
+              <w:b/>
+              <w:bCs/>
+              <w:noProof/>
+            </w:rPr>
+            <w:fldChar w:fldCharType="end"/>
+          </w:r>
+        </w:p>
+      </w:sdtContent>
+    </w:sdt>
+    <w:p>
+      <w:r>
+        <w:br w:type="page"/>
+      </w:r>
     </w:p>
     <w:p>
       <w:pPr>
         <w:pStyle w:val="Heading1"/>
       </w:pPr>
-      <w:r>
+      <w:bookmarkStart w:id="1" w:name="_Toc87574122"/>
+      <w:r>
+        <w:lastRenderedPageBreak/>
         <w:t>Problem 1</w:t>
       </w:r>
+      <w:bookmarkEnd w:id="1"/>
     </w:p>
     <w:p>
       <w:pPr>
@@ -34,10 +511,10 @@
           <w:noProof/>
         </w:rPr>
         <w:drawing>
-          <wp:inline distT="0" distB="0" distL="0" distR="0" wp14:anchorId="79887C98" wp14:editId="2948288B">
-            <wp:extent cx="6645910" cy="3340735"/>
-            <wp:effectExtent l="0" t="0" r="0" b="0"/>
-            <wp:docPr id="7" name="Picture 7" descr="Diagram&#10;&#10;Description automatically generated"/>
+          <wp:inline distT="0" distB="0" distL="0" distR="0" wp14:anchorId="0EC5AF9C" wp14:editId="534835E8">
+            <wp:extent cx="6645910" cy="3374390"/>
+            <wp:effectExtent l="0" t="0" r="0" b="3810"/>
+            <wp:docPr id="2" name="Picture 2" descr="Diagram&#10;&#10;Description automatically generated"/>
             <wp:cNvGraphicFramePr>
               <a:graphicFrameLocks xmlns:a="http://schemas.openxmlformats.org/drawingml/2006/main" noChangeAspect="1"/>
             </wp:cNvGraphicFramePr>
@@ -45,11 +522,11 @@
               <a:graphicData uri="http://schemas.openxmlformats.org/drawingml/2006/picture">
                 <pic:pic xmlns:pic="http://schemas.openxmlformats.org/drawingml/2006/picture">
                   <pic:nvPicPr>
-                    <pic:cNvPr id="7" name="Picture 7" descr="Diagram&#10;&#10;Description automatically generated"/>
+                    <pic:cNvPr id="2" name="Picture 2" descr="Diagram&#10;&#10;Description automatically generated"/>
                     <pic:cNvPicPr/>
                   </pic:nvPicPr>
                   <pic:blipFill>
-                    <a:blip r:embed="rId5" cstate="print">
+                    <a:blip r:embed="rId8" cstate="print">
                       <a:extLst>
                         <a:ext uri="{28A0092B-C50C-407E-A947-70E740481C1C}">
                           <a14:useLocalDpi xmlns:a14="http://schemas.microsoft.com/office/drawing/2010/main" val="0"/>
@@ -63,7 +540,7 @@
                   <pic:spPr>
                     <a:xfrm>
                       <a:off x="0" y="0"/>
-                      <a:ext cx="6645910" cy="3340735"/>
+                      <a:ext cx="6645910" cy="3374390"/>
                     </a:xfrm>
                     <a:prstGeom prst="rect">
                       <a:avLst/>
@@ -100,19 +577,27 @@
         <w:t>1</w:t>
       </w:r>
       <w:r>
+        <w:rPr>
+          <w:noProof/>
+        </w:rPr>
         <w:fldChar w:fldCharType="end"/>
       </w:r>
       <w:r>
         <w:t>: Enhanced Entity Relationship Diagram for the scenario described in Problem 1</w:t>
       </w:r>
+      <w:r>
+        <w:t>.</w:t>
+      </w:r>
     </w:p>
     <w:p>
       <w:pPr>
         <w:pStyle w:val="Heading1"/>
       </w:pPr>
+      <w:bookmarkStart w:id="2" w:name="_Toc87574123"/>
       <w:r>
         <w:t>Problem 2</w:t>
       </w:r>
+      <w:bookmarkEnd w:id="2"/>
     </w:p>
     <w:p>
       <w:pPr>
@@ -124,10 +609,10 @@
           <w:noProof/>
         </w:rPr>
         <w:drawing>
-          <wp:inline distT="0" distB="0" distL="0" distR="0" wp14:anchorId="230B5891" wp14:editId="4C3615C8">
-            <wp:extent cx="6645910" cy="2582545"/>
+          <wp:inline distT="0" distB="0" distL="0" distR="0" wp14:anchorId="1C7841CB" wp14:editId="67235DBF">
+            <wp:extent cx="6645910" cy="2646045"/>
             <wp:effectExtent l="0" t="0" r="0" b="0"/>
-            <wp:docPr id="5" name="Picture 5" descr="Graphical user interface, diagram&#10;&#10;Description automatically generated"/>
+            <wp:docPr id="1" name="Picture 1" descr="Diagram&#10;&#10;Description automatically generated"/>
             <wp:cNvGraphicFramePr>
               <a:graphicFrameLocks xmlns:a="http://schemas.openxmlformats.org/drawingml/2006/main" noChangeAspect="1"/>
             </wp:cNvGraphicFramePr>
@@ -135,11 +620,11 @@
               <a:graphicData uri="http://schemas.openxmlformats.org/drawingml/2006/picture">
                 <pic:pic xmlns:pic="http://schemas.openxmlformats.org/drawingml/2006/picture">
                   <pic:nvPicPr>
-                    <pic:cNvPr id="5" name="Picture 5" descr="Graphical user interface, diagram&#10;&#10;Description automatically generated"/>
+                    <pic:cNvPr id="1" name="Picture 1" descr="Diagram&#10;&#10;Description automatically generated"/>
                     <pic:cNvPicPr/>
                   </pic:nvPicPr>
                   <pic:blipFill>
-                    <a:blip r:embed="rId6" cstate="print">
+                    <a:blip r:embed="rId9" cstate="print">
                       <a:extLst>
                         <a:ext uri="{28A0092B-C50C-407E-A947-70E740481C1C}">
                           <a14:useLocalDpi xmlns:a14="http://schemas.microsoft.com/office/drawing/2010/main" val="0"/>
@@ -153,7 +638,7 @@
                   <pic:spPr>
                     <a:xfrm>
                       <a:off x="0" y="0"/>
-                      <a:ext cx="6645910" cy="2582545"/>
+                      <a:ext cx="6645910" cy="2646045"/>
                     </a:xfrm>
                     <a:prstGeom prst="rect">
                       <a:avLst/>
@@ -190,10 +675,16 @@
         <w:t>2</w:t>
       </w:r>
       <w:r>
+        <w:rPr>
+          <w:noProof/>
+        </w:rPr>
         <w:fldChar w:fldCharType="end"/>
       </w:r>
       <w:r>
         <w:t>: Relational Schema representing the database displayed in Problem 2</w:t>
+      </w:r>
+      <w:r>
+        <w:t>.</w:t>
       </w:r>
     </w:p>
     <w:p>
@@ -232,10 +723,7 @@
         <w:t>to the appropriate primary key</w:t>
       </w:r>
       <w:r>
-        <w:t xml:space="preserve"> </w:t>
-      </w:r>
-      <w:r>
-        <w:t>(represented by underlines)</w:t>
+        <w:t xml:space="preserve"> (represented by underlines)</w:t>
       </w:r>
       <w:r>
         <w:t xml:space="preserve"> in its respective table. I then inserted the primary key from one entity into the entities that uphold relationships with it in the form of foreign keys. The cardinalities in each relationship in this scenario show ‘One-to-Many’ relationships, so the primary key from the ‘One’ side goes into the entitiy on the ‘Many’ side. Lastly, I </w:t>
@@ -313,9 +801,96 @@
       <w:pPr>
         <w:pStyle w:val="Heading1"/>
       </w:pPr>
+      <w:bookmarkStart w:id="3" w:name="_Toc87574124"/>
       <w:r>
         <w:lastRenderedPageBreak/>
         <w:t>Problem 3</w:t>
+      </w:r>
+      <w:bookmarkEnd w:id="3"/>
+    </w:p>
+    <w:p>
+      <w:pPr>
+        <w:pStyle w:val="NoSpacing"/>
+      </w:pPr>
+      <w:r>
+        <w:rPr>
+          <w:noProof/>
+        </w:rPr>
+        <w:drawing>
+          <wp:inline distT="0" distB="0" distL="0" distR="0" wp14:anchorId="480555AB" wp14:editId="58D56650">
+            <wp:extent cx="6645910" cy="4043680"/>
+            <wp:effectExtent l="0" t="0" r="0" b="0"/>
+            <wp:docPr id="3" name="Picture 3" descr="Diagram&#10;&#10;Description automatically generated"/>
+            <wp:cNvGraphicFramePr>
+              <a:graphicFrameLocks xmlns:a="http://schemas.openxmlformats.org/drawingml/2006/main" noChangeAspect="1"/>
+            </wp:cNvGraphicFramePr>
+            <a:graphic xmlns:a="http://schemas.openxmlformats.org/drawingml/2006/main">
+              <a:graphicData uri="http://schemas.openxmlformats.org/drawingml/2006/picture">
+                <pic:pic xmlns:pic="http://schemas.openxmlformats.org/drawingml/2006/picture">
+                  <pic:nvPicPr>
+                    <pic:cNvPr id="3" name="Picture 3" descr="Diagram&#10;&#10;Description automatically generated"/>
+                    <pic:cNvPicPr/>
+                  </pic:nvPicPr>
+                  <pic:blipFill>
+                    <a:blip r:embed="rId10" cstate="print">
+                      <a:extLst>
+                        <a:ext uri="{28A0092B-C50C-407E-A947-70E740481C1C}">
+                          <a14:useLocalDpi xmlns:a14="http://schemas.microsoft.com/office/drawing/2010/main" val="0"/>
+                        </a:ext>
+                      </a:extLst>
+                    </a:blip>
+                    <a:stretch>
+                      <a:fillRect/>
+                    </a:stretch>
+                  </pic:blipFill>
+                  <pic:spPr>
+                    <a:xfrm>
+                      <a:off x="0" y="0"/>
+                      <a:ext cx="6645910" cy="4043680"/>
+                    </a:xfrm>
+                    <a:prstGeom prst="rect">
+                      <a:avLst/>
+                    </a:prstGeom>
+                  </pic:spPr>
+                </pic:pic>
+              </a:graphicData>
+            </a:graphic>
+          </wp:inline>
+        </w:drawing>
+      </w:r>
+    </w:p>
+    <w:p>
+      <w:pPr>
+        <w:pStyle w:val="Caption"/>
+        <w:ind w:left="720"/>
+        <w:jc w:val="center"/>
+      </w:pPr>
+      <w:r>
+        <w:t xml:space="preserve">Figure </w:t>
+      </w:r>
+      <w:r>
+        <w:fldChar w:fldCharType="begin"/>
+      </w:r>
+      <w:r>
+        <w:instrText xml:space="preserve"> SEQ Figure \* ARABIC </w:instrText>
+      </w:r>
+      <w:r>
+        <w:fldChar w:fldCharType="separate"/>
+      </w:r>
+      <w:r>
+        <w:rPr>
+          <w:noProof/>
+        </w:rPr>
+        <w:t>3</w:t>
+      </w:r>
+      <w:r>
+        <w:fldChar w:fldCharType="end"/>
+      </w:r>
+      <w:r>
+        <w:t>: Revised diagram shown in Problem 2 including second employer and both doctor and employer distincts</w:t>
+      </w:r>
+      <w:r>
+        <w:t>.</w:t>
       </w:r>
     </w:p>
     <w:p>
@@ -326,15 +901,195 @@
           <w:numId w:val="1"/>
         </w:numPr>
         <w:rPr>
-          <w:color w:val="FF0000"/>
-        </w:rPr>
-      </w:pPr>
-      <w:r>
-        <w:rPr>
-          <w:color w:val="FF0000"/>
-        </w:rPr>
-        <w:t>Answer</w:t>
-      </w:r>
+          <w:color w:val="000000" w:themeColor="text1"/>
+        </w:rPr>
+      </w:pPr>
+      <w:r>
+        <w:rPr>
+          <w:color w:val="000000" w:themeColor="text1"/>
+        </w:rPr>
+        <w:t>In my revised diagram, I used total distinct</w:t>
+      </w:r>
+      <w:r>
+        <w:rPr>
+          <w:color w:val="000000" w:themeColor="text1"/>
+        </w:rPr>
+        <w:t>s</w:t>
+      </w:r>
+      <w:r>
+        <w:rPr>
+          <w:color w:val="000000" w:themeColor="text1"/>
+        </w:rPr>
+        <w:t xml:space="preserve"> because a doctor has mandatory participation in being either a</w:t>
+      </w:r>
+      <w:r>
+        <w:rPr>
+          <w:color w:val="000000" w:themeColor="text1"/>
+        </w:rPr>
+        <w:t xml:space="preserve"> </w:t>
+      </w:r>
+      <w:r>
+        <w:rPr>
+          <w:color w:val="000000" w:themeColor="text1"/>
+        </w:rPr>
+        <w:t>part-time or a full-time employee.</w:t>
+      </w:r>
+      <w:r>
+        <w:rPr>
+          <w:color w:val="000000" w:themeColor="text1"/>
+        </w:rPr>
+        <w:t xml:space="preserve"> Likewise, the second employer is </w:t>
+      </w:r>
+      <w:r>
+        <w:rPr>
+          <w:color w:val="000000" w:themeColor="text1"/>
+        </w:rPr>
+        <w:t>mandatorily either a public sector employer or a private sector employer. Partial distincts would allow both doctor and second employer to not specialise in the subclasses and be present in the superclasses of doctor and second employer. This does not fit the scenario, so I have used total disjoints to force the entities to specialise.</w:t>
+      </w:r>
+    </w:p>
+    <w:p>
+      <w:pPr>
+        <w:pStyle w:val="NoSpacing"/>
+        <w:ind w:left="720"/>
+        <w:rPr>
+          <w:color w:val="000000" w:themeColor="text1"/>
+        </w:rPr>
+      </w:pPr>
+      <w:r>
+        <w:rPr>
+          <w:color w:val="000000" w:themeColor="text1"/>
+        </w:rPr>
+        <w:t xml:space="preserve">Two relevant implementation options to consider when converting EERDs to relational schemas are using superclasses with subclasses and </w:t>
+      </w:r>
+      <w:r>
+        <w:rPr>
+          <w:color w:val="000000" w:themeColor="text1"/>
+        </w:rPr>
+        <w:t xml:space="preserve">using subclasses alone. You can use subclasses alone when your entities need to explicitly specialise. This means that they must mandatorily specialise in one or more subclasses of the original entity. However, to view all </w:t>
+      </w:r>
+      <w:r>
+        <w:rPr>
+          <w:color w:val="000000" w:themeColor="text1"/>
+        </w:rPr>
+        <w:t xml:space="preserve">instances </w:t>
+      </w:r>
+      <w:r>
+        <w:rPr>
+          <w:color w:val="000000" w:themeColor="text1"/>
+        </w:rPr>
+        <w:t xml:space="preserve">of the entity, you need to employ a full outer join. You can use superclasses with subclasses when your entities don’t need to </w:t>
+      </w:r>
+      <w:r>
+        <w:rPr>
+          <w:color w:val="000000" w:themeColor="text1"/>
+        </w:rPr>
+        <w:t>specialise explicitly and mandatorily</w:t>
+      </w:r>
+      <w:r>
+        <w:rPr>
+          <w:color w:val="000000" w:themeColor="text1"/>
+        </w:rPr>
+        <w:t>. This enables entit</w:t>
+      </w:r>
+      <w:r>
+        <w:rPr>
+          <w:color w:val="000000" w:themeColor="text1"/>
+        </w:rPr>
+        <w:t>y relations</w:t>
+      </w:r>
+      <w:r>
+        <w:rPr>
+          <w:color w:val="000000" w:themeColor="text1"/>
+        </w:rPr>
+        <w:t xml:space="preserve"> to both specialise and generalis</w:t>
+      </w:r>
+      <w:r>
+        <w:rPr>
+          <w:color w:val="000000" w:themeColor="text1"/>
+        </w:rPr>
+        <w:t>e, existing outside of specialisations. This makes it easier for users to view all instances with a simple union or select query rather than a computationally expensive join query.</w:t>
+      </w:r>
+    </w:p>
+    <w:p>
+      <w:pPr>
+        <w:pStyle w:val="NoSpacing"/>
+        <w:ind w:left="720"/>
+        <w:rPr>
+          <w:color w:val="000000" w:themeColor="text1"/>
+        </w:rPr>
+      </w:pPr>
+    </w:p>
+    <w:p>
+      <w:pPr>
+        <w:pStyle w:val="NoSpacing"/>
+        <w:ind w:left="720"/>
+        <w:rPr>
+          <w:color w:val="000000" w:themeColor="text1"/>
+        </w:rPr>
+      </w:pPr>
+    </w:p>
+    <w:p>
+      <w:pPr>
+        <w:pStyle w:val="NoSpacing"/>
+        <w:ind w:left="720"/>
+        <w:rPr>
+          <w:color w:val="000000" w:themeColor="text1"/>
+        </w:rPr>
+      </w:pPr>
+    </w:p>
+    <w:p>
+      <w:pPr>
+        <w:pStyle w:val="NoSpacing"/>
+        <w:ind w:left="720"/>
+        <w:rPr>
+          <w:color w:val="000000" w:themeColor="text1"/>
+        </w:rPr>
+      </w:pPr>
+    </w:p>
+    <w:p>
+      <w:pPr>
+        <w:pStyle w:val="NoSpacing"/>
+        <w:ind w:left="720"/>
+        <w:rPr>
+          <w:color w:val="000000" w:themeColor="text1"/>
+        </w:rPr>
+      </w:pPr>
+    </w:p>
+    <w:p>
+      <w:pPr>
+        <w:pStyle w:val="NoSpacing"/>
+        <w:ind w:left="720"/>
+        <w:rPr>
+          <w:color w:val="000000" w:themeColor="text1"/>
+        </w:rPr>
+      </w:pPr>
+    </w:p>
+    <w:p>
+      <w:pPr>
+        <w:pStyle w:val="NoSpacing"/>
+        <w:ind w:left="720"/>
+        <w:rPr>
+          <w:color w:val="000000" w:themeColor="text1"/>
+        </w:rPr>
+      </w:pPr>
+    </w:p>
+    <w:p>
+      <w:pPr>
+        <w:pStyle w:val="NoSpacing"/>
+        <w:ind w:left="720"/>
+        <w:rPr>
+          <w:color w:val="000000" w:themeColor="text1"/>
+        </w:rPr>
+      </w:pPr>
+    </w:p>
+    <w:p>
+      <w:pPr>
+        <w:pStyle w:val="NoSpacing"/>
+        <w:ind w:left="720"/>
+        <w:rPr>
+          <w:color w:val="000000" w:themeColor="text1"/>
+        </w:rPr>
+      </w:pPr>
     </w:p>
     <w:p>
       <w:pPr>
@@ -345,6 +1100,7 @@
         </w:numPr>
       </w:pPr>
       <w:r>
+        <w:lastRenderedPageBreak/>
         <w:t>The</w:t>
       </w:r>
       <w:r>
@@ -369,7 +1125,13 @@
         <w:t>’</w:t>
       </w:r>
       <w:r>
-        <w:t xml:space="preserve"> table. Horizontal partitioning involves splitting the table into chunks that would appear to be vertically stacked, so an implementation of this could look like separate tables for each year of the examination, using the ‘date_examination’ attribute. This would split what could be </w:t>
+        <w:t xml:space="preserve"> table. Horizontal partitioning involves splitting the table into chunks that would </w:t>
+      </w:r>
+      <w:r>
+        <w:t xml:space="preserve">now </w:t>
+      </w:r>
+      <w:r>
+        <w:t xml:space="preserve">appear to be vertically stacked, so an implementation of this could look like separate tables for each year of the examination, using the ‘date_examination’ attribute. This would split what could be </w:t>
       </w:r>
       <w:r>
         <w:t>millions</w:t>
@@ -396,38 +1158,448 @@
     <w:p>
       <w:pPr>
         <w:pStyle w:val="Subtitle"/>
-      </w:pPr>
-      <w:r>
-        <w:t xml:space="preserve">SELECT </w:t>
-      </w:r>
-      <w:r>
-        <w:rPr>
-          <w:color w:val="4472C4" w:themeColor="accent1"/>
-        </w:rPr>
-        <w:t>*</w:t>
-      </w:r>
-      <w:r>
-        <w:t xml:space="preserve"> WHERE</w:t>
-      </w:r>
-      <w:r>
+        <w:pBdr>
+          <w:top w:val="double" w:sz="4" w:space="1" w:color="auto"/>
+          <w:left w:val="double" w:sz="4" w:space="4" w:color="auto"/>
+          <w:bottom w:val="double" w:sz="4" w:space="1" w:color="auto"/>
+          <w:right w:val="double" w:sz="4" w:space="4" w:color="auto"/>
+        </w:pBdr>
+        <w:shd w:val="pct5" w:color="auto" w:fill="auto"/>
+        <w:rPr>
+          <w:color w:val="000000" w:themeColor="text1"/>
+        </w:rPr>
+      </w:pPr>
+      <w:r>
+        <w:rPr>
+          <w:color w:val="595959"/>
+        </w:rPr>
+        <w:t xml:space="preserve">-- </w:t>
+      </w:r>
+      <w:r>
+        <w:rPr>
+          <w:color w:val="595959"/>
+        </w:rPr>
+        <w:t>Example of creating table for hospital records created in 2019.</w:t>
+      </w:r>
+      <w:r>
+        <w:rPr>
+          <w:color w:val="595959"/>
+        </w:rPr>
+        <w:br/>
+        <w:t>-- Would be performed for every year present in HOSPITALRECORD.</w:t>
+      </w:r>
+      <w:r>
+        <w:rPr>
+          <w:color w:val="595959"/>
+        </w:rPr>
+        <w:br/>
+      </w:r>
+      <w:r>
+        <w:rPr>
+          <w:color w:val="0070FF"/>
+        </w:rPr>
+        <w:t>ALTER TABLE</w:t>
+      </w:r>
+      <w:r>
+        <w:rPr>
+          <w:color w:val="000000" w:themeColor="text1"/>
+        </w:rPr>
         <w:t xml:space="preserve"> </w:t>
       </w:r>
-      <w:r>
-        <w:rPr>
-          <w:color w:val="ED7D31" w:themeColor="accent2"/>
-        </w:rPr>
-        <w:t>DEEZ_NUTS</w:t>
-      </w:r>
-      <w:r>
-        <w:t xml:space="preserve"> == </w:t>
-      </w:r>
-      <w:r>
-        <w:rPr>
-          <w:color w:val="70AD47" w:themeColor="accent6"/>
-        </w:rPr>
-        <w:t>“GOTTEM”</w:t>
-      </w:r>
-    </w:p>
+      <w:proofErr w:type="spellStart"/>
+      <w:r>
+        <w:rPr>
+          <w:color w:val="000000" w:themeColor="text1"/>
+        </w:rPr>
+        <w:t>medicalrecords</w:t>
+      </w:r>
+      <w:proofErr w:type="spellEnd"/>
+      <w:r>
+        <w:rPr>
+          <w:color w:val="000000" w:themeColor="text1"/>
+        </w:rPr>
+        <w:t xml:space="preserve"> </w:t>
+      </w:r>
+      <w:r>
+        <w:rPr>
+          <w:color w:val="0070FF"/>
+        </w:rPr>
+        <w:t>DROP PRIMARY KE</w:t>
+      </w:r>
+      <w:r>
+        <w:rPr>
+          <w:color w:val="0070FF"/>
+        </w:rPr>
+        <w:t>Y</w:t>
+      </w:r>
+      <w:r>
+        <w:rPr>
+          <w:color w:val="000000" w:themeColor="text1"/>
+        </w:rPr>
+        <w:t>,</w:t>
+      </w:r>
+      <w:r>
+        <w:rPr>
+          <w:color w:val="000000" w:themeColor="text1"/>
+        </w:rPr>
+        <w:br/>
+      </w:r>
+      <w:r>
+        <w:rPr>
+          <w:color w:val="0070FF"/>
+        </w:rPr>
+        <w:t>ADD PRIMARY KEY</w:t>
+      </w:r>
+      <w:r>
+        <w:rPr>
+          <w:color w:val="000000" w:themeColor="text1"/>
+        </w:rPr>
+        <w:t xml:space="preserve"> (</w:t>
+      </w:r>
+      <w:proofErr w:type="spellStart"/>
+      <w:r>
+        <w:rPr>
+          <w:color w:val="000000" w:themeColor="text1"/>
+        </w:rPr>
+        <w:t>Record_id</w:t>
+      </w:r>
+      <w:proofErr w:type="spellEnd"/>
+      <w:r>
+        <w:rPr>
+          <w:color w:val="000000" w:themeColor="text1"/>
+        </w:rPr>
+        <w:t>, Date_examination);</w:t>
+      </w:r>
+      <w:r>
+        <w:rPr>
+          <w:color w:val="000000" w:themeColor="text1"/>
+        </w:rPr>
+        <w:br/>
+      </w:r>
+      <w:r>
+        <w:rPr>
+          <w:color w:val="0070FF"/>
+        </w:rPr>
+        <w:t>ALTER TABLE</w:t>
+      </w:r>
+      <w:r>
+        <w:rPr>
+          <w:color w:val="000000" w:themeColor="text1"/>
+        </w:rPr>
+        <w:t xml:space="preserve"> </w:t>
+      </w:r>
+      <w:proofErr w:type="spellStart"/>
+      <w:r>
+        <w:rPr>
+          <w:color w:val="000000" w:themeColor="text1"/>
+        </w:rPr>
+        <w:t>medicalrecords</w:t>
+      </w:r>
+      <w:proofErr w:type="spellEnd"/>
+      <w:r>
+        <w:rPr>
+          <w:color w:val="000000" w:themeColor="text1"/>
+        </w:rPr>
+        <w:t xml:space="preserve"> </w:t>
+      </w:r>
+      <w:r>
+        <w:rPr>
+          <w:color w:val="0070FF"/>
+        </w:rPr>
+        <w:t>PARTITION BY RANGE</w:t>
+      </w:r>
+      <w:r>
+        <w:rPr>
+          <w:color w:val="000000" w:themeColor="text1"/>
+        </w:rPr>
+        <w:t xml:space="preserve"> (</w:t>
+      </w:r>
+      <w:r>
+        <w:rPr>
+          <w:color w:val="0070FF"/>
+        </w:rPr>
+        <w:t>YEAR</w:t>
+      </w:r>
+      <w:r>
+        <w:rPr>
+          <w:color w:val="000000" w:themeColor="text1"/>
+        </w:rPr>
+        <w:t xml:space="preserve"> (Date_examination)) (</w:t>
+      </w:r>
+      <w:r>
+        <w:rPr>
+          <w:color w:val="000000" w:themeColor="text1"/>
+        </w:rPr>
+        <w:br/>
+      </w:r>
+      <w:r>
+        <w:rPr>
+          <w:color w:val="0070FF"/>
+        </w:rPr>
+        <w:t>PARTITION</w:t>
+      </w:r>
+      <w:r>
+        <w:rPr>
+          <w:color w:val="000000" w:themeColor="text1"/>
+        </w:rPr>
+        <w:t xml:space="preserve"> mr_2018 </w:t>
+      </w:r>
+      <w:r>
+        <w:rPr>
+          <w:color w:val="0070FF"/>
+        </w:rPr>
+        <w:t xml:space="preserve">VALUES </w:t>
+      </w:r>
+      <w:r>
+        <w:rPr>
+          <w:color w:val="000000" w:themeColor="text1"/>
+        </w:rPr>
+        <w:t>LESS THAN</w:t>
+      </w:r>
+      <w:r>
+        <w:rPr>
+          <w:color w:val="000000" w:themeColor="text1"/>
+        </w:rPr>
+        <w:t xml:space="preserve"> (</w:t>
+      </w:r>
+      <w:r>
+        <w:rPr>
+          <w:color w:val="FF0078"/>
+        </w:rPr>
+        <w:t>2019</w:t>
+      </w:r>
+      <w:r>
+        <w:rPr>
+          <w:color w:val="000000" w:themeColor="text1"/>
+        </w:rPr>
+        <w:t>),</w:t>
+      </w:r>
+      <w:r>
+        <w:rPr>
+          <w:color w:val="000000" w:themeColor="text1"/>
+        </w:rPr>
+        <w:br/>
+      </w:r>
+      <w:r>
+        <w:rPr>
+          <w:color w:val="0070FF"/>
+        </w:rPr>
+        <w:t>PARTITION</w:t>
+      </w:r>
+      <w:r>
+        <w:rPr>
+          <w:color w:val="000000" w:themeColor="text1"/>
+        </w:rPr>
+        <w:t xml:space="preserve"> </w:t>
+      </w:r>
+      <w:r>
+        <w:rPr>
+          <w:color w:val="000000" w:themeColor="text1"/>
+        </w:rPr>
+        <w:t>mr</w:t>
+      </w:r>
+      <w:r>
+        <w:rPr>
+          <w:color w:val="000000" w:themeColor="text1"/>
+        </w:rPr>
+        <w:t>_20</w:t>
+      </w:r>
+      <w:r>
+        <w:rPr>
+          <w:color w:val="000000" w:themeColor="text1"/>
+        </w:rPr>
+        <w:t>19</w:t>
+      </w:r>
+      <w:r>
+        <w:rPr>
+          <w:color w:val="000000" w:themeColor="text1"/>
+        </w:rPr>
+        <w:t xml:space="preserve"> </w:t>
+      </w:r>
+      <w:r>
+        <w:rPr>
+          <w:color w:val="0070FF"/>
+        </w:rPr>
+        <w:t xml:space="preserve">VALUES </w:t>
+      </w:r>
+      <w:r>
+        <w:rPr>
+          <w:color w:val="000000" w:themeColor="text1"/>
+        </w:rPr>
+        <w:t>LESS THAN</w:t>
+      </w:r>
+      <w:r>
+        <w:rPr>
+          <w:color w:val="000000" w:themeColor="text1"/>
+        </w:rPr>
+        <w:t xml:space="preserve"> (</w:t>
+      </w:r>
+      <w:r>
+        <w:rPr>
+          <w:color w:val="FF0078"/>
+        </w:rPr>
+        <w:t>20</w:t>
+      </w:r>
+      <w:r>
+        <w:rPr>
+          <w:color w:val="FF0078"/>
+        </w:rPr>
+        <w:t>20</w:t>
+      </w:r>
+      <w:r>
+        <w:rPr>
+          <w:color w:val="000000" w:themeColor="text1"/>
+        </w:rPr>
+        <w:t>),</w:t>
+      </w:r>
+      <w:r>
+        <w:rPr>
+          <w:color w:val="000000" w:themeColor="text1"/>
+        </w:rPr>
+        <w:br/>
+      </w:r>
+      <w:r>
+        <w:rPr>
+          <w:color w:val="0070FF"/>
+        </w:rPr>
+        <w:t>PARTITION</w:t>
+      </w:r>
+      <w:r>
+        <w:rPr>
+          <w:color w:val="000000" w:themeColor="text1"/>
+        </w:rPr>
+        <w:t xml:space="preserve"> </w:t>
+      </w:r>
+      <w:r>
+        <w:rPr>
+          <w:color w:val="000000" w:themeColor="text1"/>
+        </w:rPr>
+        <w:t>mr</w:t>
+      </w:r>
+      <w:r>
+        <w:rPr>
+          <w:color w:val="000000" w:themeColor="text1"/>
+        </w:rPr>
+        <w:t>_20</w:t>
+      </w:r>
+      <w:r>
+        <w:rPr>
+          <w:color w:val="000000" w:themeColor="text1"/>
+        </w:rPr>
+        <w:t>20</w:t>
+      </w:r>
+      <w:r>
+        <w:rPr>
+          <w:color w:val="000000" w:themeColor="text1"/>
+        </w:rPr>
+        <w:t xml:space="preserve"> </w:t>
+      </w:r>
+      <w:r>
+        <w:rPr>
+          <w:color w:val="0070FF"/>
+        </w:rPr>
+        <w:t xml:space="preserve">VALUES </w:t>
+      </w:r>
+      <w:r>
+        <w:rPr>
+          <w:color w:val="000000" w:themeColor="text1"/>
+        </w:rPr>
+        <w:t>LESS THAN</w:t>
+      </w:r>
+      <w:r>
+        <w:rPr>
+          <w:color w:val="000000" w:themeColor="text1"/>
+        </w:rPr>
+        <w:t xml:space="preserve"> (</w:t>
+      </w:r>
+      <w:r>
+        <w:rPr>
+          <w:color w:val="FF0078"/>
+        </w:rPr>
+        <w:t>20</w:t>
+      </w:r>
+      <w:r>
+        <w:rPr>
+          <w:color w:val="FF0078"/>
+        </w:rPr>
+        <w:t>21</w:t>
+      </w:r>
+      <w:r>
+        <w:rPr>
+          <w:color w:val="000000" w:themeColor="text1"/>
+        </w:rPr>
+        <w:t>),</w:t>
+      </w:r>
+      <w:r>
+        <w:rPr>
+          <w:color w:val="000000" w:themeColor="text1"/>
+        </w:rPr>
+        <w:br/>
+      </w:r>
+      <w:r>
+        <w:rPr>
+          <w:color w:val="0070FF"/>
+        </w:rPr>
+        <w:t>PARTITION</w:t>
+      </w:r>
+      <w:r>
+        <w:rPr>
+          <w:color w:val="000000" w:themeColor="text1"/>
+        </w:rPr>
+        <w:t xml:space="preserve"> </w:t>
+      </w:r>
+      <w:proofErr w:type="spellStart"/>
+      <w:r>
+        <w:rPr>
+          <w:color w:val="000000" w:themeColor="text1"/>
+        </w:rPr>
+        <w:t>mr</w:t>
+      </w:r>
+      <w:r>
+        <w:rPr>
+          <w:color w:val="000000" w:themeColor="text1"/>
+        </w:rPr>
+        <w:t>_</w:t>
+      </w:r>
+      <w:r>
+        <w:rPr>
+          <w:color w:val="000000" w:themeColor="text1"/>
+        </w:rPr>
+        <w:t>current</w:t>
+      </w:r>
+      <w:proofErr w:type="spellEnd"/>
+      <w:r>
+        <w:rPr>
+          <w:color w:val="000000" w:themeColor="text1"/>
+        </w:rPr>
+        <w:t xml:space="preserve"> </w:t>
+      </w:r>
+      <w:r>
+        <w:rPr>
+          <w:color w:val="0070FF"/>
+        </w:rPr>
+        <w:t xml:space="preserve">VALUES </w:t>
+      </w:r>
+      <w:r>
+        <w:rPr>
+          <w:color w:val="000000" w:themeColor="text1"/>
+        </w:rPr>
+        <w:t>LESS THAN</w:t>
+      </w:r>
+      <w:r>
+        <w:rPr>
+          <w:color w:val="000000" w:themeColor="text1"/>
+        </w:rPr>
+        <w:t xml:space="preserve"> </w:t>
+      </w:r>
+      <w:r>
+        <w:rPr>
+          <w:color w:val="000000" w:themeColor="text1"/>
+        </w:rPr>
+        <w:t>MAXVALUE);</w:t>
+      </w:r>
+    </w:p>
+    <w:p/>
     <w:p>
       <w:pPr>
         <w:pStyle w:val="NoSpacing"/>
@@ -476,42 +1648,327 @@
     <w:p>
       <w:pPr>
         <w:pStyle w:val="Subtitle"/>
-      </w:pPr>
-      <w:r>
-        <w:t xml:space="preserve">SELECT </w:t>
-      </w:r>
-      <w:r>
-        <w:rPr>
-          <w:color w:val="4472C4" w:themeColor="accent1"/>
-        </w:rPr>
-        <w:t>*</w:t>
-      </w:r>
-      <w:r>
-        <w:t xml:space="preserve"> WHERE </w:t>
-      </w:r>
-      <w:r>
-        <w:rPr>
-          <w:color w:val="ED7D31" w:themeColor="accent2"/>
-        </w:rPr>
-        <w:t>DEEZ_NUTS</w:t>
-      </w:r>
-      <w:r>
-        <w:t xml:space="preserve"> == </w:t>
-      </w:r>
-      <w:r>
-        <w:rPr>
-          <w:color w:val="70AD47" w:themeColor="accent6"/>
-        </w:rPr>
-        <w:t>“GOTTEM”</w:t>
-      </w:r>
-    </w:p>
+        <w:pBdr>
+          <w:top w:val="double" w:sz="4" w:space="1" w:color="auto"/>
+          <w:left w:val="double" w:sz="4" w:space="4" w:color="auto"/>
+          <w:bottom w:val="double" w:sz="4" w:space="1" w:color="auto"/>
+          <w:right w:val="double" w:sz="4" w:space="4" w:color="auto"/>
+        </w:pBdr>
+        <w:shd w:val="pct5" w:color="auto" w:fill="auto"/>
+      </w:pPr>
+      <w:r>
+        <w:t xml:space="preserve">-- Example of creating table </w:t>
+      </w:r>
+      <w:r>
+        <w:t>without sensitive salary data.</w:t>
+      </w:r>
+    </w:p>
+    <w:p>
+      <w:pPr>
+        <w:pStyle w:val="Subtitle"/>
+        <w:pBdr>
+          <w:top w:val="double" w:sz="4" w:space="1" w:color="auto"/>
+          <w:left w:val="double" w:sz="4" w:space="4" w:color="auto"/>
+          <w:bottom w:val="double" w:sz="4" w:space="1" w:color="auto"/>
+          <w:right w:val="double" w:sz="4" w:space="4" w:color="auto"/>
+        </w:pBdr>
+        <w:shd w:val="pct5" w:color="auto" w:fill="auto"/>
+        <w:rPr>
+          <w:color w:val="000000" w:themeColor="text1"/>
+        </w:rPr>
+      </w:pPr>
+      <w:r>
+        <w:t xml:space="preserve">-- Regulators would see </w:t>
+      </w:r>
+      <w:r>
+        <w:t>the table without salaries</w:t>
+      </w:r>
+      <w:r>
+        <w:t>.</w:t>
+      </w:r>
+      <w:r>
+        <w:br/>
+      </w:r>
+      <w:r>
+        <w:rPr>
+          <w:color w:val="0070FF"/>
+        </w:rPr>
+        <w:t>CREATE TABLE</w:t>
+      </w:r>
+      <w:r>
+        <w:rPr>
+          <w:color w:val="000000" w:themeColor="text1"/>
+        </w:rPr>
+        <w:t xml:space="preserve"> </w:t>
+      </w:r>
+      <w:proofErr w:type="spellStart"/>
+      <w:r>
+        <w:rPr>
+          <w:color w:val="000000" w:themeColor="text1"/>
+        </w:rPr>
+        <w:t>doctorspublic</w:t>
+      </w:r>
+      <w:proofErr w:type="spellEnd"/>
+      <w:r>
+        <w:rPr>
+          <w:color w:val="000000" w:themeColor="text1"/>
+        </w:rPr>
+        <w:t xml:space="preserve"> </w:t>
+      </w:r>
+      <w:r>
+        <w:rPr>
+          <w:color w:val="0070FF"/>
+        </w:rPr>
+        <w:t>AS</w:t>
+      </w:r>
+      <w:r>
+        <w:rPr>
+          <w:color w:val="000000" w:themeColor="text1"/>
+        </w:rPr>
+        <w:t xml:space="preserve"> (</w:t>
+      </w:r>
+      <w:r>
+        <w:rPr>
+          <w:color w:val="000000" w:themeColor="text1"/>
+        </w:rPr>
+        <w:br/>
+      </w:r>
+      <w:r>
+        <w:rPr>
+          <w:color w:val="0070FF"/>
+        </w:rPr>
+        <w:t>SELECT</w:t>
+      </w:r>
+      <w:r>
+        <w:rPr>
+          <w:color w:val="000000" w:themeColor="text1"/>
+        </w:rPr>
+        <w:t xml:space="preserve"> </w:t>
+      </w:r>
+      <w:proofErr w:type="spellStart"/>
+      <w:r>
+        <w:rPr>
+          <w:color w:val="000000" w:themeColor="text1"/>
+        </w:rPr>
+        <w:t>D_id</w:t>
+      </w:r>
+      <w:proofErr w:type="spellEnd"/>
+      <w:r>
+        <w:rPr>
+          <w:color w:val="000000" w:themeColor="text1"/>
+        </w:rPr>
+        <w:t xml:space="preserve">, </w:t>
+      </w:r>
+      <w:proofErr w:type="spellStart"/>
+      <w:r>
+        <w:rPr>
+          <w:color w:val="000000" w:themeColor="text1"/>
+        </w:rPr>
+        <w:t>H_id</w:t>
+      </w:r>
+      <w:proofErr w:type="spellEnd"/>
+      <w:r>
+        <w:rPr>
+          <w:color w:val="000000" w:themeColor="text1"/>
+        </w:rPr>
+        <w:t>,</w:t>
+      </w:r>
+      <w:r>
+        <w:rPr>
+          <w:color w:val="000000" w:themeColor="text1"/>
+        </w:rPr>
+        <w:t xml:space="preserve"> </w:t>
+      </w:r>
+      <w:proofErr w:type="spellStart"/>
+      <w:r>
+        <w:rPr>
+          <w:color w:val="000000" w:themeColor="text1"/>
+        </w:rPr>
+        <w:t>D_name</w:t>
+      </w:r>
+      <w:proofErr w:type="spellEnd"/>
+      <w:r>
+        <w:rPr>
+          <w:color w:val="000000" w:themeColor="text1"/>
+        </w:rPr>
+        <w:t>, Qualification</w:t>
+      </w:r>
+      <w:r>
+        <w:rPr>
+          <w:color w:val="000000" w:themeColor="text1"/>
+        </w:rPr>
+        <w:t xml:space="preserve"> </w:t>
+      </w:r>
+      <w:r>
+        <w:rPr>
+          <w:color w:val="0070FF"/>
+        </w:rPr>
+        <w:t>FROM</w:t>
+      </w:r>
+      <w:r>
+        <w:rPr>
+          <w:color w:val="000000" w:themeColor="text1"/>
+        </w:rPr>
+        <w:t xml:space="preserve"> </w:t>
+      </w:r>
+      <w:r>
+        <w:rPr>
+          <w:color w:val="000000" w:themeColor="text1"/>
+        </w:rPr>
+        <w:t>doctors</w:t>
+      </w:r>
+      <w:r>
+        <w:rPr>
+          <w:color w:val="000000" w:themeColor="text1"/>
+        </w:rPr>
+        <w:t>);</w:t>
+      </w:r>
+      <w:r>
+        <w:rPr>
+          <w:color w:val="000000" w:themeColor="text1"/>
+        </w:rPr>
+        <w:br/>
+      </w:r>
+      <w:r>
+        <w:rPr>
+          <w:color w:val="0070FF"/>
+        </w:rPr>
+        <w:t>CREATE TABLE</w:t>
+      </w:r>
+      <w:r>
+        <w:rPr>
+          <w:color w:val="000000" w:themeColor="text1"/>
+        </w:rPr>
+        <w:t xml:space="preserve"> </w:t>
+      </w:r>
+      <w:proofErr w:type="spellStart"/>
+      <w:r>
+        <w:rPr>
+          <w:color w:val="000000" w:themeColor="text1"/>
+        </w:rPr>
+        <w:t>doctorsprivate</w:t>
+      </w:r>
+      <w:proofErr w:type="spellEnd"/>
+      <w:r>
+        <w:rPr>
+          <w:color w:val="000000" w:themeColor="text1"/>
+        </w:rPr>
+        <w:t xml:space="preserve"> </w:t>
+      </w:r>
+      <w:r>
+        <w:rPr>
+          <w:color w:val="0070FF"/>
+        </w:rPr>
+        <w:t>AS</w:t>
+      </w:r>
+      <w:r>
+        <w:rPr>
+          <w:color w:val="000000" w:themeColor="text1"/>
+        </w:rPr>
+        <w:t xml:space="preserve"> (</w:t>
+      </w:r>
+      <w:r>
+        <w:rPr>
+          <w:color w:val="000000" w:themeColor="text1"/>
+        </w:rPr>
+        <w:br/>
+      </w:r>
+      <w:r>
+        <w:rPr>
+          <w:color w:val="0070FF"/>
+        </w:rPr>
+        <w:t>SELECT</w:t>
+      </w:r>
+      <w:r>
+        <w:rPr>
+          <w:color w:val="000000" w:themeColor="text1"/>
+        </w:rPr>
+        <w:t xml:space="preserve"> </w:t>
+      </w:r>
+      <w:proofErr w:type="spellStart"/>
+      <w:r>
+        <w:rPr>
+          <w:color w:val="000000" w:themeColor="text1"/>
+        </w:rPr>
+        <w:t>D_id</w:t>
+      </w:r>
+      <w:proofErr w:type="spellEnd"/>
+      <w:r>
+        <w:rPr>
+          <w:color w:val="000000" w:themeColor="text1"/>
+        </w:rPr>
+        <w:t xml:space="preserve">, Salary </w:t>
+      </w:r>
+      <w:r>
+        <w:rPr>
+          <w:color w:val="0070FF"/>
+        </w:rPr>
+        <w:t>FROM</w:t>
+      </w:r>
+      <w:r>
+        <w:rPr>
+          <w:color w:val="000000" w:themeColor="text1"/>
+        </w:rPr>
+        <w:t xml:space="preserve"> doctors);</w:t>
+      </w:r>
+      <w:r>
+        <w:rPr>
+          <w:color w:val="000000" w:themeColor="text1"/>
+        </w:rPr>
+        <w:br/>
+      </w:r>
+      <w:r>
+        <w:rPr>
+          <w:color w:val="0070FF"/>
+        </w:rPr>
+        <w:t>DROP TABLE</w:t>
+      </w:r>
+      <w:r>
+        <w:rPr>
+          <w:color w:val="000000" w:themeColor="text1"/>
+        </w:rPr>
+        <w:t xml:space="preserve"> </w:t>
+      </w:r>
+      <w:proofErr w:type="gramStart"/>
+      <w:r>
+        <w:rPr>
+          <w:color w:val="000000" w:themeColor="text1"/>
+        </w:rPr>
+        <w:t>doctors;</w:t>
+      </w:r>
+      <w:proofErr w:type="gramEnd"/>
+    </w:p>
+    <w:p/>
+    <w:p/>
+    <w:p/>
+    <w:p/>
+    <w:p/>
+    <w:p/>
+    <w:p/>
+    <w:p/>
+    <w:p/>
+    <w:p/>
+    <w:p/>
+    <w:p/>
+    <w:p/>
+    <w:p/>
+    <w:p/>
+    <w:p/>
+    <w:p/>
+    <w:p/>
+    <w:p/>
+    <w:p/>
+    <w:p/>
     <w:p>
       <w:pPr>
         <w:pStyle w:val="Heading1"/>
       </w:pPr>
-      <w:r>
+      <w:bookmarkStart w:id="4" w:name="_Toc87574125"/>
+      <w:r>
+        <w:lastRenderedPageBreak/>
         <w:t>Problem 4</w:t>
       </w:r>
+      <w:bookmarkEnd w:id="4"/>
     </w:p>
     <w:p>
       <w:pPr>
@@ -538,7 +1995,7 @@
                     <pic:cNvPicPr/>
                   </pic:nvPicPr>
                   <pic:blipFill>
-                    <a:blip r:embed="rId7" cstate="print">
+                    <a:blip r:embed="rId11" cstate="print">
                       <a:extLst>
                         <a:ext uri="{28A0092B-C50C-407E-A947-70E740481C1C}">
                           <a14:useLocalDpi xmlns:a14="http://schemas.microsoft.com/office/drawing/2010/main" val="0"/>
@@ -586,13 +2043,22 @@
         <w:rPr>
           <w:noProof/>
         </w:rPr>
-        <w:t>3</w:t>
-      </w:r>
-      <w:r>
+        <w:t>4</w:t>
+      </w:r>
+      <w:r>
+        <w:rPr>
+          <w:noProof/>
+        </w:rPr>
         <w:fldChar w:fldCharType="end"/>
       </w:r>
       <w:r>
         <w:t>: Determination of the candidate keys for relation R described in Problem 4</w:t>
+      </w:r>
+      <w:r>
+        <w:t xml:space="preserve"> by finding closures for all sets of attributes</w:t>
+      </w:r>
+      <w:r>
+        <w:t>.</w:t>
       </w:r>
     </w:p>
     <w:p>
@@ -650,12 +2116,320 @@
           <w:ilvl w:val="0"/>
           <w:numId w:val="2"/>
         </w:numPr>
-      </w:pPr>
-      <w:r>
-        <w:t>Answer</w:t>
+        <w:rPr>
+          <w:color w:val="000000" w:themeColor="text1"/>
+        </w:rPr>
+      </w:pPr>
+      <w:r>
+        <w:rPr>
+          <w:color w:val="000000" w:themeColor="text1"/>
+        </w:rPr>
+        <w:t xml:space="preserve">The relation R is not in BCNF due to the functional dependency A </w:t>
+      </w:r>
+      <w:r>
+        <w:rPr>
+          <w:color w:val="000000" w:themeColor="text1"/>
+        </w:rPr>
+        <w:sym w:font="Wingdings" w:char="F0E0"/>
+      </w:r>
+      <w:r>
+        <w:rPr>
+          <w:color w:val="000000" w:themeColor="text1"/>
+        </w:rPr>
+        <w:t xml:space="preserve"> E, which is also a transitive dependency</w:t>
+      </w:r>
+      <w:r>
+        <w:rPr>
+          <w:color w:val="000000" w:themeColor="text1"/>
+        </w:rPr>
+        <w:t xml:space="preserve"> because BC </w:t>
+      </w:r>
+      <w:r>
+        <w:rPr>
+          <w:color w:val="000000" w:themeColor="text1"/>
+        </w:rPr>
+        <w:sym w:font="Wingdings" w:char="F0E0"/>
+      </w:r>
+      <w:r>
+        <w:rPr>
+          <w:color w:val="000000" w:themeColor="text1"/>
+        </w:rPr>
+        <w:t xml:space="preserve"> A</w:t>
+      </w:r>
+      <w:r>
+        <w:rPr>
+          <w:color w:val="000000" w:themeColor="text1"/>
+        </w:rPr>
+        <w:t xml:space="preserve">. </w:t>
+      </w:r>
+      <w:r>
+        <w:rPr>
+          <w:color w:val="000000" w:themeColor="text1"/>
+        </w:rPr>
+        <w:t xml:space="preserve">BCNF does not allow this, so I have removed it into its own relation </w:t>
+      </w:r>
+      <w:r>
+        <w:rPr>
+          <w:b/>
+          <w:bCs/>
+          <w:color w:val="000000" w:themeColor="text1"/>
+        </w:rPr>
+        <w:t>{A, E}</w:t>
+      </w:r>
+      <w:r>
+        <w:rPr>
+          <w:color w:val="000000" w:themeColor="text1"/>
+        </w:rPr>
+        <w:t xml:space="preserve">, which now obeys BCNF. </w:t>
+      </w:r>
+      <w:r>
+        <w:rPr>
+          <w:color w:val="000000" w:themeColor="text1"/>
+        </w:rPr>
+        <w:t>The relation R – E {A, B, C, D}</w:t>
+      </w:r>
+      <w:r>
+        <w:rPr>
+          <w:color w:val="000000" w:themeColor="text1"/>
+        </w:rPr>
+        <w:t xml:space="preserve"> violates BCNF due to the functional dependency BC </w:t>
+      </w:r>
+      <w:r>
+        <w:rPr>
+          <w:color w:val="000000" w:themeColor="text1"/>
+        </w:rPr>
+        <w:sym w:font="Wingdings" w:char="F0E0"/>
+      </w:r>
+      <w:r>
+        <w:rPr>
+          <w:color w:val="000000" w:themeColor="text1"/>
+        </w:rPr>
+        <w:t xml:space="preserve"> A because BC is not a key for the full set, therefore I needed to further decompose it. I did this by </w:t>
+      </w:r>
+      <w:r>
+        <w:rPr>
+          <w:color w:val="000000" w:themeColor="text1"/>
+        </w:rPr>
+        <w:t>making</w:t>
+      </w:r>
+      <w:r>
+        <w:rPr>
+          <w:color w:val="000000" w:themeColor="text1"/>
+        </w:rPr>
+        <w:t xml:space="preserve"> BC </w:t>
+      </w:r>
+      <w:r>
+        <w:rPr>
+          <w:color w:val="000000" w:themeColor="text1"/>
+        </w:rPr>
+        <w:sym w:font="Wingdings" w:char="F0E0"/>
+      </w:r>
+      <w:r>
+        <w:rPr>
+          <w:color w:val="000000" w:themeColor="text1"/>
+        </w:rPr>
+        <w:t xml:space="preserve"> A into its own relation </w:t>
+      </w:r>
+      <w:r>
+        <w:rPr>
+          <w:b/>
+          <w:bCs/>
+          <w:color w:val="000000" w:themeColor="text1"/>
+        </w:rPr>
+        <w:t>{</w:t>
+      </w:r>
+      <w:r>
+        <w:rPr>
+          <w:b/>
+          <w:bCs/>
+          <w:color w:val="000000" w:themeColor="text1"/>
+        </w:rPr>
+        <w:t>B, C, A</w:t>
+      </w:r>
+      <w:r>
+        <w:rPr>
+          <w:b/>
+          <w:bCs/>
+          <w:color w:val="000000" w:themeColor="text1"/>
+        </w:rPr>
+        <w:t>}</w:t>
+      </w:r>
+      <w:r>
+        <w:rPr>
+          <w:color w:val="000000" w:themeColor="text1"/>
+        </w:rPr>
+        <w:t>. This left me with the remaining attributes in relation R</w:t>
+      </w:r>
+      <w:r>
+        <w:rPr>
+          <w:color w:val="000000" w:themeColor="text1"/>
+        </w:rPr>
+        <w:t xml:space="preserve"> – A</w:t>
+      </w:r>
+      <w:r>
+        <w:rPr>
+          <w:color w:val="000000" w:themeColor="text1"/>
+        </w:rPr>
+        <w:t xml:space="preserve">, so I collated them into their own relation </w:t>
+      </w:r>
+      <w:r>
+        <w:rPr>
+          <w:b/>
+          <w:bCs/>
+          <w:color w:val="000000" w:themeColor="text1"/>
+        </w:rPr>
+        <w:t>{B, C, D}</w:t>
+      </w:r>
+      <w:r>
+        <w:rPr>
+          <w:color w:val="000000" w:themeColor="text1"/>
+        </w:rPr>
+        <w:t>. This relation follows BCNF because no functional dependencies given in the key relate, therefore it is not trivial</w:t>
+      </w:r>
+      <w:r>
+        <w:rPr>
+          <w:color w:val="000000" w:themeColor="text1"/>
+        </w:rPr>
+        <w:t>.</w:t>
+      </w:r>
+      <w:r>
+        <w:rPr>
+          <w:color w:val="000000" w:themeColor="text1"/>
+        </w:rPr>
+        <w:t xml:space="preserve"> Furthermore, {B, C, D} is a candidate key of itself, meaning no functional or transitive dependencies exist.</w:t>
+      </w:r>
+      <w:r>
+        <w:rPr>
+          <w:color w:val="000000" w:themeColor="text1"/>
+        </w:rPr>
+        <w:t xml:space="preserve"> Finally, the final decomposition of relation R consists of three separate relations </w:t>
+      </w:r>
+      <w:r>
+        <w:rPr>
+          <w:b/>
+          <w:bCs/>
+          <w:color w:val="000000" w:themeColor="text1"/>
+        </w:rPr>
+        <w:t>{A, E}</w:t>
+      </w:r>
+      <w:r>
+        <w:rPr>
+          <w:color w:val="000000" w:themeColor="text1"/>
+        </w:rPr>
+        <w:t xml:space="preserve">, </w:t>
+      </w:r>
+      <w:r>
+        <w:rPr>
+          <w:b/>
+          <w:bCs/>
+          <w:color w:val="000000" w:themeColor="text1"/>
+        </w:rPr>
+        <w:t>{B, C, A}</w:t>
+      </w:r>
+      <w:r>
+        <w:rPr>
+          <w:color w:val="000000" w:themeColor="text1"/>
+        </w:rPr>
+        <w:t>,</w:t>
+      </w:r>
+      <w:r>
+        <w:rPr>
+          <w:color w:val="000000" w:themeColor="text1"/>
+        </w:rPr>
+        <w:t xml:space="preserve"> and</w:t>
+      </w:r>
+      <w:r>
+        <w:rPr>
+          <w:color w:val="000000" w:themeColor="text1"/>
+        </w:rPr>
+        <w:t xml:space="preserve"> </w:t>
+      </w:r>
+      <w:r>
+        <w:rPr>
+          <w:b/>
+          <w:bCs/>
+          <w:color w:val="000000" w:themeColor="text1"/>
+        </w:rPr>
+        <w:t>{B, C, D}</w:t>
+      </w:r>
+      <w:r>
+        <w:rPr>
+          <w:color w:val="000000" w:themeColor="text1"/>
+        </w:rPr>
+        <w:t>.</w:t>
+      </w:r>
+    </w:p>
+    <w:p>
+      <w:pPr>
+        <w:pStyle w:val="NoSpacing"/>
+        <w:rPr>
+          <w:color w:val="000000" w:themeColor="text1"/>
+        </w:rPr>
+      </w:pPr>
+    </w:p>
+    <w:p>
+      <w:pPr>
+        <w:pStyle w:val="NoSpacing"/>
+        <w:rPr>
+          <w:color w:val="000000" w:themeColor="text1"/>
+        </w:rPr>
+      </w:pPr>
+    </w:p>
+    <w:p>
+      <w:pPr>
+        <w:pStyle w:val="NoSpacing"/>
+        <w:rPr>
+          <w:color w:val="000000" w:themeColor="text1"/>
+        </w:rPr>
+      </w:pPr>
+    </w:p>
+    <w:p>
+      <w:pPr>
+        <w:pStyle w:val="NoSpacing"/>
+        <w:rPr>
+          <w:color w:val="000000" w:themeColor="text1"/>
+        </w:rPr>
+      </w:pPr>
+    </w:p>
+    <w:p>
+      <w:pPr>
+        <w:pStyle w:val="NoSpacing"/>
+        <w:rPr>
+          <w:color w:val="000000" w:themeColor="text1"/>
+        </w:rPr>
+      </w:pPr>
+    </w:p>
+    <w:p>
+      <w:pPr>
+        <w:pStyle w:val="NoSpacing"/>
+        <w:rPr>
+          <w:color w:val="000000" w:themeColor="text1"/>
+        </w:rPr>
+      </w:pPr>
+    </w:p>
+    <w:p>
+      <w:pPr>
+        <w:pStyle w:val="NoSpacing"/>
+        <w:jc w:val="center"/>
+        <w:rPr>
+          <w:color w:val="000000" w:themeColor="text1"/>
+        </w:rPr>
+      </w:pPr>
+      <w:r>
+        <w:rPr>
+          <w:color w:val="000000" w:themeColor="text1"/>
+        </w:rPr>
+        <w:t>Word count: 8</w:t>
+      </w:r>
+      <w:r>
+        <w:rPr>
+          <w:color w:val="000000" w:themeColor="text1"/>
+        </w:rPr>
+        <w:t>59</w:t>
       </w:r>
     </w:p>
     <w:sectPr>
+      <w:footerReference w:type="default" r:id="rId12"/>
       <w:pgSz w:w="11906" w:h="16838"/>
       <w:pgMar w:top="720" w:right="720" w:bottom="720" w:left="720" w:header="708" w:footer="708" w:gutter="0"/>
       <w:cols w:space="708"/>
@@ -665,9 +2439,200 @@
 </w:document>
 </file>
 
+<file path=word/endnotes.xml><?xml version="1.0" encoding="utf-8"?>
+<w:endnotes xmlns:wpc="http://schemas.microsoft.com/office/word/2010/wordprocessingCanvas" xmlns:cx="http://schemas.microsoft.com/office/drawing/2014/chartex" xmlns:cx1="http://schemas.microsoft.com/office/drawing/2015/9/8/chartex" xmlns:cx2="http://schemas.microsoft.com/office/drawing/2015/10/21/chartex" xmlns:cx3="http://schemas.microsoft.com/office/drawing/2016/5/9/chartex" xmlns:cx4="http://schemas.microsoft.com/office/drawing/2016/5/10/chartex" xmlns:cx5="http://schemas.microsoft.com/office/drawing/2016/5/11/chartex" xmlns:cx6="http://schemas.microsoft.com/office/drawing/2016/5/12/chartex" xmlns:cx7="http://schemas.microsoft.com/office/drawing/2016/5/13/chartex" xmlns:cx8="http://schemas.microsoft.com/office/drawing/2016/5/14/chartex" xmlns:mc="http://schemas.openxmlformats.org/markup-compatibility/2006" xmlns:aink="http://schemas.microsoft.com/office/drawing/2016/ink" xmlns:am3d="http://schemas.microsoft.com/office/drawing/2017/model3d" xmlns:o="urn:schemas-microsoft-com:office:office" xmlns:r="http://schemas.openxmlformats.org/officeDocument/2006/relationships" xmlns:m="http://schemas.openxmlformats.org/officeDocument/2006/math" xmlns:v="urn:schemas-microsoft-com:vml" xmlns:wp14="http://schemas.microsoft.com/office/word/2010/wordprocessingDrawing" xmlns:wp="http://schemas.openxmlformats.org/drawingml/2006/wordprocessingDrawing" xmlns:w10="urn:schemas-microsoft-com:office:word" xmlns:w="http://schemas.openxmlformats.org/wordprocessingml/2006/main" xmlns:w14="http://schemas.microsoft.com/office/word/2010/wordml" xmlns:w15="http://schemas.microsoft.com/office/word/2012/wordml" xmlns:w16cex="http://schemas.microsoft.com/office/word/2018/wordml/cex" xmlns:w16cid="http://schemas.microsoft.com/office/word/2016/wordml/cid" xmlns:w16="http://schemas.microsoft.com/office/word/2018/wordml" xmlns:w16sdtdh="http://schemas.microsoft.com/office/word/2020/wordml/sdtdatahash" xmlns:w16se="http://schemas.microsoft.com/office/word/2015/wordml/symex" xmlns:wpg="http://schemas.microsoft.com/office/word/2010/wordprocessingGroup" xmlns:wpi="http://schemas.microsoft.com/office/word/2010/wordprocessingInk" xmlns:wne="http://schemas.microsoft.com/office/word/2006/wordml" xmlns:wps="http://schemas.microsoft.com/office/word/2010/wordprocessingShape" mc:Ignorable="w14 w15 w16se w16cid w16 w16cex w16sdtdh wp14">
+  <w:endnote w:type="separator" w:id="-1">
+    <w:p>
+      <w:r>
+        <w:separator/>
+      </w:r>
+    </w:p>
+  </w:endnote>
+  <w:endnote w:type="continuationSeparator" w:id="0">
+    <w:p>
+      <w:r>
+        <w:continuationSeparator/>
+      </w:r>
+    </w:p>
+  </w:endnote>
+</w:endnotes>
+</file>
+
+<file path=word/footer1.xml><?xml version="1.0" encoding="utf-8"?>
+<w:ftr xmlns:wpc="http://schemas.microsoft.com/office/word/2010/wordprocessingCanvas" xmlns:cx="http://schemas.microsoft.com/office/drawing/2014/chartex" xmlns:cx1="http://schemas.microsoft.com/office/drawing/2015/9/8/chartex" xmlns:cx2="http://schemas.microsoft.com/office/drawing/2015/10/21/chartex" xmlns:cx3="http://schemas.microsoft.com/office/drawing/2016/5/9/chartex" xmlns:cx4="http://schemas.microsoft.com/office/drawing/2016/5/10/chartex" xmlns:cx5="http://schemas.microsoft.com/office/drawing/2016/5/11/chartex" xmlns:cx6="http://schemas.microsoft.com/office/drawing/2016/5/12/chartex" xmlns:cx7="http://schemas.microsoft.com/office/drawing/2016/5/13/chartex" xmlns:cx8="http://schemas.microsoft.com/office/drawing/2016/5/14/chartex" xmlns:mc="http://schemas.openxmlformats.org/markup-compatibility/2006" xmlns:aink="http://schemas.microsoft.com/office/drawing/2016/ink" xmlns:am3d="http://schemas.microsoft.com/office/drawing/2017/model3d" xmlns:o="urn:schemas-microsoft-com:office:office" xmlns:r="http://schemas.openxmlformats.org/officeDocument/2006/relationships" xmlns:m="http://schemas.openxmlformats.org/officeDocument/2006/math" xmlns:v="urn:schemas-microsoft-com:vml" xmlns:wp14="http://schemas.microsoft.com/office/word/2010/wordprocessingDrawing" xmlns:wp="http://schemas.openxmlformats.org/drawingml/2006/wordprocessingDrawing" xmlns:w10="urn:schemas-microsoft-com:office:word" xmlns:w="http://schemas.openxmlformats.org/wordprocessingml/2006/main" xmlns:w14="http://schemas.microsoft.com/office/word/2010/wordml" xmlns:w15="http://schemas.microsoft.com/office/word/2012/wordml" xmlns:w16cex="http://schemas.microsoft.com/office/word/2018/wordml/cex" xmlns:w16cid="http://schemas.microsoft.com/office/word/2016/wordml/cid" xmlns:w16="http://schemas.microsoft.com/office/word/2018/wordml" xmlns:w16sdtdh="http://schemas.microsoft.com/office/word/2020/wordml/sdtdatahash" xmlns:w16se="http://schemas.microsoft.com/office/word/2015/wordml/symex" xmlns:wpg="http://schemas.microsoft.com/office/word/2010/wordprocessingGroup" xmlns:wpi="http://schemas.microsoft.com/office/word/2010/wordprocessingInk" xmlns:wne="http://schemas.microsoft.com/office/word/2006/wordml" xmlns:wps="http://schemas.microsoft.com/office/word/2010/wordprocessingShape" mc:Ignorable="w14 w15 w16se w16cid w16 w16cex w16sdtdh wp14">
+  <w:p>
+    <w:pPr>
+      <w:pStyle w:val="NoSpacing"/>
+      <w:jc w:val="center"/>
+      <w:rPr>
+        <w:noProof/>
+      </w:rPr>
+    </w:pPr>
+    <w:r>
+      <w:fldChar w:fldCharType="begin"/>
+    </w:r>
+    <w:r>
+      <w:instrText xml:space="preserve"> PAGE   \* MERGEFORMAT </w:instrText>
+    </w:r>
+    <w:r>
+      <w:fldChar w:fldCharType="separate"/>
+    </w:r>
+    <w:r>
+      <w:rPr>
+        <w:noProof/>
+      </w:rPr>
+      <w:t>2</w:t>
+    </w:r>
+    <w:r>
+      <w:rPr>
+        <w:noProof/>
+      </w:rPr>
+      <w:fldChar w:fldCharType="end"/>
+    </w:r>
+  </w:p>
+  <w:p>
+    <w:pPr>
+      <w:pStyle w:val="Footer"/>
+    </w:pPr>
+  </w:p>
+</w:ftr>
+</file>
+
+<file path=word/footnotes.xml><?xml version="1.0" encoding="utf-8"?>
+<w:footnotes xmlns:wpc="http://schemas.microsoft.com/office/word/2010/wordprocessingCanvas" xmlns:cx="http://schemas.microsoft.com/office/drawing/2014/chartex" xmlns:cx1="http://schemas.microsoft.com/office/drawing/2015/9/8/chartex" xmlns:cx2="http://schemas.microsoft.com/office/drawing/2015/10/21/chartex" xmlns:cx3="http://schemas.microsoft.com/office/drawing/2016/5/9/chartex" xmlns:cx4="http://schemas.microsoft.com/office/drawing/2016/5/10/chartex" xmlns:cx5="http://schemas.microsoft.com/office/drawing/2016/5/11/chartex" xmlns:cx6="http://schemas.microsoft.com/office/drawing/2016/5/12/chartex" xmlns:cx7="http://schemas.microsoft.com/office/drawing/2016/5/13/chartex" xmlns:cx8="http://schemas.microsoft.com/office/drawing/2016/5/14/chartex" xmlns:mc="http://schemas.openxmlformats.org/markup-compatibility/2006" xmlns:aink="http://schemas.microsoft.com/office/drawing/2016/ink" xmlns:am3d="http://schemas.microsoft.com/office/drawing/2017/model3d" xmlns:o="urn:schemas-microsoft-com:office:office" xmlns:r="http://schemas.openxmlformats.org/officeDocument/2006/relationships" xmlns:m="http://schemas.openxmlformats.org/officeDocument/2006/math" xmlns:v="urn:schemas-microsoft-com:vml" xmlns:wp14="http://schemas.microsoft.com/office/word/2010/wordprocessingDrawing" xmlns:wp="http://schemas.openxmlformats.org/drawingml/2006/wordprocessingDrawing" xmlns:w10="urn:schemas-microsoft-com:office:word" xmlns:w="http://schemas.openxmlformats.org/wordprocessingml/2006/main" xmlns:w14="http://schemas.microsoft.com/office/word/2010/wordml" xmlns:w15="http://schemas.microsoft.com/office/word/2012/wordml" xmlns:w16cex="http://schemas.microsoft.com/office/word/2018/wordml/cex" xmlns:w16cid="http://schemas.microsoft.com/office/word/2016/wordml/cid" xmlns:w16="http://schemas.microsoft.com/office/word/2018/wordml" xmlns:w16sdtdh="http://schemas.microsoft.com/office/word/2020/wordml/sdtdatahash" xmlns:w16se="http://schemas.microsoft.com/office/word/2015/wordml/symex" xmlns:wpg="http://schemas.microsoft.com/office/word/2010/wordprocessingGroup" xmlns:wpi="http://schemas.microsoft.com/office/word/2010/wordprocessingInk" xmlns:wne="http://schemas.microsoft.com/office/word/2006/wordml" xmlns:wps="http://schemas.microsoft.com/office/word/2010/wordprocessingShape" mc:Ignorable="w14 w15 w16se w16cid w16 w16cex w16sdtdh wp14">
+  <w:footnote w:type="separator" w:id="-1">
+    <w:p>
+      <w:r>
+        <w:separator/>
+      </w:r>
+    </w:p>
+  </w:footnote>
+  <w:footnote w:type="continuationSeparator" w:id="0">
+    <w:p>
+      <w:r>
+        <w:continuationSeparator/>
+      </w:r>
+    </w:p>
+  </w:footnote>
+</w:footnotes>
+</file>
+
 <file path=word/numbering.xml><?xml version="1.0" encoding="utf-8"?>
 <w:numbering xmlns:wpc="http://schemas.microsoft.com/office/word/2010/wordprocessingCanvas" xmlns:cx="http://schemas.microsoft.com/office/drawing/2014/chartex" xmlns:cx1="http://schemas.microsoft.com/office/drawing/2015/9/8/chartex" xmlns:cx2="http://schemas.microsoft.com/office/drawing/2015/10/21/chartex" xmlns:cx3="http://schemas.microsoft.com/office/drawing/2016/5/9/chartex" xmlns:cx4="http://schemas.microsoft.com/office/drawing/2016/5/10/chartex" xmlns:cx5="http://schemas.microsoft.com/office/drawing/2016/5/11/chartex" xmlns:cx6="http://schemas.microsoft.com/office/drawing/2016/5/12/chartex" xmlns:cx7="http://schemas.microsoft.com/office/drawing/2016/5/13/chartex" xmlns:cx8="http://schemas.microsoft.com/office/drawing/2016/5/14/chartex" xmlns:mc="http://schemas.openxmlformats.org/markup-compatibility/2006" xmlns:aink="http://schemas.microsoft.com/office/drawing/2016/ink" xmlns:am3d="http://schemas.microsoft.com/office/drawing/2017/model3d" xmlns:o="urn:schemas-microsoft-com:office:office" xmlns:r="http://schemas.openxmlformats.org/officeDocument/2006/relationships" xmlns:m="http://schemas.openxmlformats.org/officeDocument/2006/math" xmlns:v="urn:schemas-microsoft-com:vml" xmlns:wp14="http://schemas.microsoft.com/office/word/2010/wordprocessingDrawing" xmlns:wp="http://schemas.openxmlformats.org/drawingml/2006/wordprocessingDrawing" xmlns:w10="urn:schemas-microsoft-com:office:word" xmlns:w="http://schemas.openxmlformats.org/wordprocessingml/2006/main" xmlns:w14="http://schemas.microsoft.com/office/word/2010/wordml" xmlns:w15="http://schemas.microsoft.com/office/word/2012/wordml" xmlns:w16cex="http://schemas.microsoft.com/office/word/2018/wordml/cex" xmlns:w16cid="http://schemas.microsoft.com/office/word/2016/wordml/cid" xmlns:w16="http://schemas.microsoft.com/office/word/2018/wordml" xmlns:w16sdtdh="http://schemas.microsoft.com/office/word/2020/wordml/sdtdatahash" xmlns:w16se="http://schemas.microsoft.com/office/word/2015/wordml/symex" xmlns:wpg="http://schemas.microsoft.com/office/word/2010/wordprocessingGroup" xmlns:wpi="http://schemas.microsoft.com/office/word/2010/wordprocessingInk" xmlns:wne="http://schemas.microsoft.com/office/word/2006/wordml" xmlns:wps="http://schemas.microsoft.com/office/word/2010/wordprocessingShape" mc:Ignorable="w14 w15 w16se w16cid w16 w16cex w16sdtdh wp14">
   <w:abstractNum w:abstractNumId="0" w15:restartNumberingAfterBreak="0">
+    <w:nsid w:val="1BD033E0"/>
+    <w:multiLevelType w:val="hybridMultilevel"/>
+    <w:tmpl w:val="0472C38E"/>
+    <w:lvl w:ilvl="0" w:tplc="F95ABCBC">
+      <w:numFmt w:val="bullet"/>
+      <w:lvlText w:val=""/>
+      <w:lvlJc w:val="left"/>
+      <w:pPr>
+        <w:ind w:left="720" w:hanging="360"/>
+      </w:pPr>
+      <w:rPr>
+        <w:rFonts w:ascii="Wingdings" w:eastAsiaTheme="minorEastAsia" w:hAnsi="Wingdings" w:cstheme="minorBidi" w:hint="default"/>
+        <w:color w:val="0070FF"/>
+      </w:rPr>
+    </w:lvl>
+    <w:lvl w:ilvl="1" w:tplc="08090003" w:tentative="1">
+      <w:start w:val="1"/>
+      <w:numFmt w:val="bullet"/>
+      <w:lvlText w:val="o"/>
+      <w:lvlJc w:val="left"/>
+      <w:pPr>
+        <w:ind w:left="1440" w:hanging="360"/>
+      </w:pPr>
+      <w:rPr>
+        <w:rFonts w:ascii="Courier New" w:hAnsi="Courier New" w:hint="default"/>
+      </w:rPr>
+    </w:lvl>
+    <w:lvl w:ilvl="2" w:tplc="08090005" w:tentative="1">
+      <w:start w:val="1"/>
+      <w:numFmt w:val="bullet"/>
+      <w:lvlText w:val=""/>
+      <w:lvlJc w:val="left"/>
+      <w:pPr>
+        <w:ind w:left="2160" w:hanging="360"/>
+      </w:pPr>
+      <w:rPr>
+        <w:rFonts w:ascii="Wingdings" w:hAnsi="Wingdings" w:hint="default"/>
+      </w:rPr>
+    </w:lvl>
+    <w:lvl w:ilvl="3" w:tplc="08090001" w:tentative="1">
+      <w:start w:val="1"/>
+      <w:numFmt w:val="bullet"/>
+      <w:lvlText w:val=""/>
+      <w:lvlJc w:val="left"/>
+      <w:pPr>
+        <w:ind w:left="2880" w:hanging="360"/>
+      </w:pPr>
+      <w:rPr>
+        <w:rFonts w:ascii="Symbol" w:hAnsi="Symbol" w:hint="default"/>
+      </w:rPr>
+    </w:lvl>
+    <w:lvl w:ilvl="4" w:tplc="08090003" w:tentative="1">
+      <w:start w:val="1"/>
+      <w:numFmt w:val="bullet"/>
+      <w:lvlText w:val="o"/>
+      <w:lvlJc w:val="left"/>
+      <w:pPr>
+        <w:ind w:left="3600" w:hanging="360"/>
+      </w:pPr>
+      <w:rPr>
+        <w:rFonts w:ascii="Courier New" w:hAnsi="Courier New" w:hint="default"/>
+      </w:rPr>
+    </w:lvl>
+    <w:lvl w:ilvl="5" w:tplc="08090005" w:tentative="1">
+      <w:start w:val="1"/>
+      <w:numFmt w:val="bullet"/>
+      <w:lvlText w:val=""/>
+      <w:lvlJc w:val="left"/>
+      <w:pPr>
+        <w:ind w:left="4320" w:hanging="360"/>
+      </w:pPr>
+      <w:rPr>
+        <w:rFonts w:ascii="Wingdings" w:hAnsi="Wingdings" w:hint="default"/>
+      </w:rPr>
+    </w:lvl>
+    <w:lvl w:ilvl="6" w:tplc="08090001" w:tentative="1">
+      <w:start w:val="1"/>
+      <w:numFmt w:val="bullet"/>
+      <w:lvlText w:val=""/>
+      <w:lvlJc w:val="left"/>
+      <w:pPr>
+        <w:ind w:left="5040" w:hanging="360"/>
+      </w:pPr>
+      <w:rPr>
+        <w:rFonts w:ascii="Symbol" w:hAnsi="Symbol" w:hint="default"/>
+      </w:rPr>
+    </w:lvl>
+    <w:lvl w:ilvl="7" w:tplc="08090003" w:tentative="1">
+      <w:start w:val="1"/>
+      <w:numFmt w:val="bullet"/>
+      <w:lvlText w:val="o"/>
+      <w:lvlJc w:val="left"/>
+      <w:pPr>
+        <w:ind w:left="5760" w:hanging="360"/>
+      </w:pPr>
+      <w:rPr>
+        <w:rFonts w:ascii="Courier New" w:hAnsi="Courier New" w:hint="default"/>
+      </w:rPr>
+    </w:lvl>
+    <w:lvl w:ilvl="8" w:tplc="08090005" w:tentative="1">
+      <w:start w:val="1"/>
+      <w:numFmt w:val="bullet"/>
+      <w:lvlText w:val=""/>
+      <w:lvlJc w:val="left"/>
+      <w:pPr>
+        <w:ind w:left="6480" w:hanging="360"/>
+      </w:pPr>
+      <w:rPr>
+        <w:rFonts w:ascii="Wingdings" w:hAnsi="Wingdings" w:hint="default"/>
+      </w:rPr>
+    </w:lvl>
+  </w:abstractNum>
+  <w:abstractNum w:abstractNumId="1" w15:restartNumberingAfterBreak="0">
     <w:nsid w:val="20186418"/>
     <w:multiLevelType w:val="hybridMultilevel"/>
     <w:tmpl w:val="6B54F5BE"/>
@@ -756,7 +2721,7 @@
       </w:pPr>
     </w:lvl>
   </w:abstractNum>
-  <w:abstractNum w:abstractNumId="1" w15:restartNumberingAfterBreak="0">
+  <w:abstractNum w:abstractNumId="2" w15:restartNumberingAfterBreak="0">
     <w:nsid w:val="24C542D5"/>
     <w:multiLevelType w:val="hybridMultilevel"/>
     <w:tmpl w:val="8CEA681E"/>
@@ -845,11 +2810,130 @@
       </w:pPr>
     </w:lvl>
   </w:abstractNum>
+  <w:abstractNum w:abstractNumId="3" w15:restartNumberingAfterBreak="0">
+    <w:nsid w:val="6B1974A6"/>
+    <w:multiLevelType w:val="hybridMultilevel"/>
+    <w:tmpl w:val="734478D0"/>
+    <w:lvl w:ilvl="0" w:tplc="0284BB86">
+      <w:numFmt w:val="bullet"/>
+      <w:lvlText w:val=""/>
+      <w:lvlJc w:val="left"/>
+      <w:pPr>
+        <w:ind w:left="1080" w:hanging="360"/>
+      </w:pPr>
+      <w:rPr>
+        <w:rFonts w:ascii="Wingdings" w:eastAsiaTheme="minorEastAsia" w:hAnsi="Wingdings" w:cstheme="minorBidi" w:hint="default"/>
+        <w:color w:val="0070FF"/>
+      </w:rPr>
+    </w:lvl>
+    <w:lvl w:ilvl="1" w:tplc="08090003" w:tentative="1">
+      <w:start w:val="1"/>
+      <w:numFmt w:val="bullet"/>
+      <w:lvlText w:val="o"/>
+      <w:lvlJc w:val="left"/>
+      <w:pPr>
+        <w:ind w:left="1800" w:hanging="360"/>
+      </w:pPr>
+      <w:rPr>
+        <w:rFonts w:ascii="Courier New" w:hAnsi="Courier New" w:hint="default"/>
+      </w:rPr>
+    </w:lvl>
+    <w:lvl w:ilvl="2" w:tplc="08090005" w:tentative="1">
+      <w:start w:val="1"/>
+      <w:numFmt w:val="bullet"/>
+      <w:lvlText w:val=""/>
+      <w:lvlJc w:val="left"/>
+      <w:pPr>
+        <w:ind w:left="2520" w:hanging="360"/>
+      </w:pPr>
+      <w:rPr>
+        <w:rFonts w:ascii="Wingdings" w:hAnsi="Wingdings" w:hint="default"/>
+      </w:rPr>
+    </w:lvl>
+    <w:lvl w:ilvl="3" w:tplc="08090001" w:tentative="1">
+      <w:start w:val="1"/>
+      <w:numFmt w:val="bullet"/>
+      <w:lvlText w:val=""/>
+      <w:lvlJc w:val="left"/>
+      <w:pPr>
+        <w:ind w:left="3240" w:hanging="360"/>
+      </w:pPr>
+      <w:rPr>
+        <w:rFonts w:ascii="Symbol" w:hAnsi="Symbol" w:hint="default"/>
+      </w:rPr>
+    </w:lvl>
+    <w:lvl w:ilvl="4" w:tplc="08090003" w:tentative="1">
+      <w:start w:val="1"/>
+      <w:numFmt w:val="bullet"/>
+      <w:lvlText w:val="o"/>
+      <w:lvlJc w:val="left"/>
+      <w:pPr>
+        <w:ind w:left="3960" w:hanging="360"/>
+      </w:pPr>
+      <w:rPr>
+        <w:rFonts w:ascii="Courier New" w:hAnsi="Courier New" w:hint="default"/>
+      </w:rPr>
+    </w:lvl>
+    <w:lvl w:ilvl="5" w:tplc="08090005" w:tentative="1">
+      <w:start w:val="1"/>
+      <w:numFmt w:val="bullet"/>
+      <w:lvlText w:val=""/>
+      <w:lvlJc w:val="left"/>
+      <w:pPr>
+        <w:ind w:left="4680" w:hanging="360"/>
+      </w:pPr>
+      <w:rPr>
+        <w:rFonts w:ascii="Wingdings" w:hAnsi="Wingdings" w:hint="default"/>
+      </w:rPr>
+    </w:lvl>
+    <w:lvl w:ilvl="6" w:tplc="08090001" w:tentative="1">
+      <w:start w:val="1"/>
+      <w:numFmt w:val="bullet"/>
+      <w:lvlText w:val=""/>
+      <w:lvlJc w:val="left"/>
+      <w:pPr>
+        <w:ind w:left="5400" w:hanging="360"/>
+      </w:pPr>
+      <w:rPr>
+        <w:rFonts w:ascii="Symbol" w:hAnsi="Symbol" w:hint="default"/>
+      </w:rPr>
+    </w:lvl>
+    <w:lvl w:ilvl="7" w:tplc="08090003" w:tentative="1">
+      <w:start w:val="1"/>
+      <w:numFmt w:val="bullet"/>
+      <w:lvlText w:val="o"/>
+      <w:lvlJc w:val="left"/>
+      <w:pPr>
+        <w:ind w:left="6120" w:hanging="360"/>
+      </w:pPr>
+      <w:rPr>
+        <w:rFonts w:ascii="Courier New" w:hAnsi="Courier New" w:hint="default"/>
+      </w:rPr>
+    </w:lvl>
+    <w:lvl w:ilvl="8" w:tplc="08090005" w:tentative="1">
+      <w:start w:val="1"/>
+      <w:numFmt w:val="bullet"/>
+      <w:lvlText w:val=""/>
+      <w:lvlJc w:val="left"/>
+      <w:pPr>
+        <w:ind w:left="6840" w:hanging="360"/>
+      </w:pPr>
+      <w:rPr>
+        <w:rFonts w:ascii="Wingdings" w:hAnsi="Wingdings" w:hint="default"/>
+      </w:rPr>
+    </w:lvl>
+  </w:abstractNum>
   <w:num w:numId="1">
+    <w:abstractNumId w:val="2"/>
+  </w:num>
+  <w:num w:numId="2">
     <w:abstractNumId w:val="1"/>
   </w:num>
-  <w:num w:numId="2">
+  <w:num w:numId="3">
     <w:abstractNumId w:val="0"/>
+  </w:num>
+  <w:num w:numId="4">
+    <w:abstractNumId w:val="3"/>
   </w:num>
 </w:numbering>
 </file>
@@ -1431,12 +3515,12 @@
     <w:link w:val="SubtitleChar"/>
     <w:uiPriority w:val="11"/>
     <w:qFormat/>
-    <w:rsid w:val="0047368F"/>
+    <w:rsid w:val="006808E4"/>
     <w:pPr>
       <w:numPr>
         <w:ilvl w:val="1"/>
       </w:numPr>
-      <w:spacing w:after="160"/>
+      <w:spacing w:after="40"/>
       <w:jc w:val="center"/>
     </w:pPr>
     <w:rPr>
@@ -1453,13 +3537,294 @@
     <w:basedOn w:val="DefaultParagraphFont"/>
     <w:link w:val="Subtitle"/>
     <w:uiPriority w:val="11"/>
-    <w:rsid w:val="0047368F"/>
+    <w:rsid w:val="006808E4"/>
     <w:rPr>
       <w:rFonts w:ascii="Menlo" w:eastAsiaTheme="minorEastAsia" w:hAnsi="Menlo"/>
       <w:color w:val="595959" w:themeColor="text1" w:themeTint="A6"/>
       <w:spacing w:val="15"/>
       <w:sz w:val="20"/>
       <w:szCs w:val="22"/>
+    </w:rPr>
+  </w:style>
+  <w:style w:type="paragraph" w:styleId="TOCHeading">
+    <w:name w:val="TOC Heading"/>
+    <w:basedOn w:val="Heading1"/>
+    <w:next w:val="Normal"/>
+    <w:uiPriority w:val="39"/>
+    <w:unhideWhenUsed/>
+    <w:qFormat/>
+    <w:rsid w:val="00777E35"/>
+    <w:pPr>
+      <w:spacing w:before="480" w:line="276" w:lineRule="auto"/>
+      <w:outlineLvl w:val="9"/>
+    </w:pPr>
+    <w:rPr>
+      <w:b/>
+      <w:bCs/>
+      <w:color w:val="2F5496" w:themeColor="accent1" w:themeShade="BF"/>
+      <w:szCs w:val="28"/>
+      <w:lang w:val="en-US"/>
+    </w:rPr>
+  </w:style>
+  <w:style w:type="paragraph" w:styleId="TOC1">
+    <w:name w:val="toc 1"/>
+    <w:basedOn w:val="Normal"/>
+    <w:next w:val="Normal"/>
+    <w:autoRedefine/>
+    <w:uiPriority w:val="39"/>
+    <w:unhideWhenUsed/>
+    <w:rsid w:val="00777E35"/>
+    <w:pPr>
+      <w:spacing w:before="120"/>
+    </w:pPr>
+    <w:rPr>
+      <w:rFonts w:cstheme="minorHAnsi"/>
+      <w:b/>
+      <w:bCs/>
+      <w:i/>
+      <w:iCs/>
+      <w:sz w:val="24"/>
+    </w:rPr>
+  </w:style>
+  <w:style w:type="character" w:styleId="Hyperlink">
+    <w:name w:val="Hyperlink"/>
+    <w:basedOn w:val="DefaultParagraphFont"/>
+    <w:uiPriority w:val="99"/>
+    <w:unhideWhenUsed/>
+    <w:rsid w:val="00777E35"/>
+    <w:rPr>
+      <w:color w:val="0563C1" w:themeColor="hyperlink"/>
+      <w:u w:val="single"/>
+    </w:rPr>
+  </w:style>
+  <w:style w:type="paragraph" w:styleId="TOC2">
+    <w:name w:val="toc 2"/>
+    <w:basedOn w:val="Normal"/>
+    <w:next w:val="Normal"/>
+    <w:autoRedefine/>
+    <w:uiPriority w:val="39"/>
+    <w:semiHidden/>
+    <w:unhideWhenUsed/>
+    <w:rsid w:val="00777E35"/>
+    <w:pPr>
+      <w:spacing w:before="120"/>
+      <w:ind w:left="220"/>
+    </w:pPr>
+    <w:rPr>
+      <w:rFonts w:cstheme="minorHAnsi"/>
+      <w:b/>
+      <w:bCs/>
+      <w:szCs w:val="22"/>
+    </w:rPr>
+  </w:style>
+  <w:style w:type="paragraph" w:styleId="TOC3">
+    <w:name w:val="toc 3"/>
+    <w:basedOn w:val="Normal"/>
+    <w:next w:val="Normal"/>
+    <w:autoRedefine/>
+    <w:uiPriority w:val="39"/>
+    <w:semiHidden/>
+    <w:unhideWhenUsed/>
+    <w:rsid w:val="00777E35"/>
+    <w:pPr>
+      <w:ind w:left="440"/>
+    </w:pPr>
+    <w:rPr>
+      <w:rFonts w:cstheme="minorHAnsi"/>
+      <w:sz w:val="20"/>
+      <w:szCs w:val="20"/>
+    </w:rPr>
+  </w:style>
+  <w:style w:type="paragraph" w:styleId="TOC4">
+    <w:name w:val="toc 4"/>
+    <w:basedOn w:val="Normal"/>
+    <w:next w:val="Normal"/>
+    <w:autoRedefine/>
+    <w:uiPriority w:val="39"/>
+    <w:semiHidden/>
+    <w:unhideWhenUsed/>
+    <w:rsid w:val="00777E35"/>
+    <w:pPr>
+      <w:ind w:left="660"/>
+    </w:pPr>
+    <w:rPr>
+      <w:rFonts w:cstheme="minorHAnsi"/>
+      <w:sz w:val="20"/>
+      <w:szCs w:val="20"/>
+    </w:rPr>
+  </w:style>
+  <w:style w:type="paragraph" w:styleId="TOC5">
+    <w:name w:val="toc 5"/>
+    <w:basedOn w:val="Normal"/>
+    <w:next w:val="Normal"/>
+    <w:autoRedefine/>
+    <w:uiPriority w:val="39"/>
+    <w:semiHidden/>
+    <w:unhideWhenUsed/>
+    <w:rsid w:val="00777E35"/>
+    <w:pPr>
+      <w:ind w:left="880"/>
+    </w:pPr>
+    <w:rPr>
+      <w:rFonts w:cstheme="minorHAnsi"/>
+      <w:sz w:val="20"/>
+      <w:szCs w:val="20"/>
+    </w:rPr>
+  </w:style>
+  <w:style w:type="paragraph" w:styleId="TOC6">
+    <w:name w:val="toc 6"/>
+    <w:basedOn w:val="Normal"/>
+    <w:next w:val="Normal"/>
+    <w:autoRedefine/>
+    <w:uiPriority w:val="39"/>
+    <w:semiHidden/>
+    <w:unhideWhenUsed/>
+    <w:rsid w:val="00777E35"/>
+    <w:pPr>
+      <w:ind w:left="1100"/>
+    </w:pPr>
+    <w:rPr>
+      <w:rFonts w:cstheme="minorHAnsi"/>
+      <w:sz w:val="20"/>
+      <w:szCs w:val="20"/>
+    </w:rPr>
+  </w:style>
+  <w:style w:type="paragraph" w:styleId="TOC7">
+    <w:name w:val="toc 7"/>
+    <w:basedOn w:val="Normal"/>
+    <w:next w:val="Normal"/>
+    <w:autoRedefine/>
+    <w:uiPriority w:val="39"/>
+    <w:semiHidden/>
+    <w:unhideWhenUsed/>
+    <w:rsid w:val="00777E35"/>
+    <w:pPr>
+      <w:ind w:left="1320"/>
+    </w:pPr>
+    <w:rPr>
+      <w:rFonts w:cstheme="minorHAnsi"/>
+      <w:sz w:val="20"/>
+      <w:szCs w:val="20"/>
+    </w:rPr>
+  </w:style>
+  <w:style w:type="paragraph" w:styleId="TOC8">
+    <w:name w:val="toc 8"/>
+    <w:basedOn w:val="Normal"/>
+    <w:next w:val="Normal"/>
+    <w:autoRedefine/>
+    <w:uiPriority w:val="39"/>
+    <w:semiHidden/>
+    <w:unhideWhenUsed/>
+    <w:rsid w:val="00777E35"/>
+    <w:pPr>
+      <w:ind w:left="1540"/>
+    </w:pPr>
+    <w:rPr>
+      <w:rFonts w:cstheme="minorHAnsi"/>
+      <w:sz w:val="20"/>
+      <w:szCs w:val="20"/>
+    </w:rPr>
+  </w:style>
+  <w:style w:type="paragraph" w:styleId="TOC9">
+    <w:name w:val="toc 9"/>
+    <w:basedOn w:val="Normal"/>
+    <w:next w:val="Normal"/>
+    <w:autoRedefine/>
+    <w:uiPriority w:val="39"/>
+    <w:semiHidden/>
+    <w:unhideWhenUsed/>
+    <w:rsid w:val="00777E35"/>
+    <w:pPr>
+      <w:ind w:left="1760"/>
+    </w:pPr>
+    <w:rPr>
+      <w:rFonts w:cstheme="minorHAnsi"/>
+      <w:sz w:val="20"/>
+      <w:szCs w:val="20"/>
+    </w:rPr>
+  </w:style>
+  <w:style w:type="paragraph" w:styleId="FootnoteText">
+    <w:name w:val="footnote text"/>
+    <w:basedOn w:val="Normal"/>
+    <w:link w:val="FootnoteTextChar"/>
+    <w:uiPriority w:val="99"/>
+    <w:semiHidden/>
+    <w:unhideWhenUsed/>
+    <w:rsid w:val="004F7B34"/>
+    <w:rPr>
+      <w:sz w:val="20"/>
+      <w:szCs w:val="20"/>
+    </w:rPr>
+  </w:style>
+  <w:style w:type="character" w:customStyle="1" w:styleId="FootnoteTextChar">
+    <w:name w:val="Footnote Text Char"/>
+    <w:basedOn w:val="DefaultParagraphFont"/>
+    <w:link w:val="FootnoteText"/>
+    <w:uiPriority w:val="99"/>
+    <w:semiHidden/>
+    <w:rsid w:val="004F7B34"/>
+    <w:rPr>
+      <w:sz w:val="20"/>
+      <w:szCs w:val="20"/>
+    </w:rPr>
+  </w:style>
+  <w:style w:type="character" w:styleId="FootnoteReference">
+    <w:name w:val="footnote reference"/>
+    <w:basedOn w:val="DefaultParagraphFont"/>
+    <w:uiPriority w:val="99"/>
+    <w:semiHidden/>
+    <w:unhideWhenUsed/>
+    <w:rsid w:val="004F7B34"/>
+    <w:rPr>
+      <w:vertAlign w:val="superscript"/>
+    </w:rPr>
+  </w:style>
+  <w:style w:type="paragraph" w:styleId="Header">
+    <w:name w:val="header"/>
+    <w:basedOn w:val="Normal"/>
+    <w:link w:val="HeaderChar"/>
+    <w:uiPriority w:val="99"/>
+    <w:unhideWhenUsed/>
+    <w:rsid w:val="004F7B34"/>
+    <w:pPr>
+      <w:tabs>
+        <w:tab w:val="center" w:pos="4513"/>
+        <w:tab w:val="right" w:pos="9026"/>
+      </w:tabs>
+    </w:pPr>
+  </w:style>
+  <w:style w:type="character" w:customStyle="1" w:styleId="HeaderChar">
+    <w:name w:val="Header Char"/>
+    <w:basedOn w:val="DefaultParagraphFont"/>
+    <w:link w:val="Header"/>
+    <w:uiPriority w:val="99"/>
+    <w:rsid w:val="004F7B34"/>
+    <w:rPr>
+      <w:sz w:val="22"/>
+    </w:rPr>
+  </w:style>
+  <w:style w:type="paragraph" w:styleId="Footer">
+    <w:name w:val="footer"/>
+    <w:basedOn w:val="Normal"/>
+    <w:link w:val="FooterChar"/>
+    <w:uiPriority w:val="99"/>
+    <w:unhideWhenUsed/>
+    <w:rsid w:val="004F7B34"/>
+    <w:pPr>
+      <w:tabs>
+        <w:tab w:val="center" w:pos="4513"/>
+        <w:tab w:val="right" w:pos="9026"/>
+      </w:tabs>
+    </w:pPr>
+  </w:style>
+  <w:style w:type="character" w:customStyle="1" w:styleId="FooterChar">
+    <w:name w:val="Footer Char"/>
+    <w:basedOn w:val="DefaultParagraphFont"/>
+    <w:link w:val="Footer"/>
+    <w:uiPriority w:val="99"/>
+    <w:rsid w:val="004F7B34"/>
+    <w:rPr>
+      <w:sz w:val="22"/>
     </w:rPr>
   </w:style>
 </w:styles>
@@ -1758,4 +4123,16 @@
     </a:ext>
   </a:extLst>
 </a:theme>
+</file>
+
+<file path=customXml/item1.xml><?xml version="1.0" encoding="utf-8"?>
+<b:Sources xmlns:b="http://schemas.openxmlformats.org/officeDocument/2006/bibliography" xmlns="http://schemas.openxmlformats.org/officeDocument/2006/bibliography" SelectedStyle="/HarvardAnglia2008OfficeOnline.xsl" StyleName="Harvard - Anglia" Version="2008"/>
+</file>
+
+<file path=customXml/itemProps1.xml><?xml version="1.0" encoding="utf-8"?>
+<ds:datastoreItem xmlns:ds="http://schemas.openxmlformats.org/officeDocument/2006/customXml" ds:itemID="{042F314B-BE91-5844-8BBE-605B58AF2C06}">
+  <ds:schemaRefs>
+    <ds:schemaRef ds:uri="http://schemas.openxmlformats.org/officeDocument/2006/bibliography"/>
+  </ds:schemaRefs>
+</ds:datastoreItem>
 </file>
</xml_diff>